<commit_message>
Added tasks on owncloud playbook and readme.md
</commit_message>
<xml_diff>
--- a/Report.docx
+++ b/Report.docx
@@ -66,7 +66,7 @@
             </w:rPr>
             <w:fldChar w:fldCharType="separate"/>
           </w:r>
-          <w:hyperlink w:anchor="_Toc70700446" w:history="1">
+          <w:hyperlink w:anchor="_Toc72827140" w:history="1">
             <w:r>
               <w:rPr>
                 <w:rStyle w:val="Hyperlink"/>
@@ -94,7 +94,7 @@
                 <w:noProof/>
                 <w:webHidden/>
               </w:rPr>
-              <w:instrText xml:space="preserve"> PAGEREF _Toc70700446 \h </w:instrText>
+              <w:instrText xml:space="preserve"> PAGEREF _Toc72827140 \h </w:instrText>
             </w:r>
             <w:r>
               <w:rPr>
@@ -141,7 +141,7 @@
               <w:lang w:eastAsia="en-GB"/>
             </w:rPr>
           </w:pPr>
-          <w:hyperlink w:anchor="_Toc70700447" w:history="1">
+          <w:hyperlink w:anchor="_Toc72827141" w:history="1">
             <w:r>
               <w:rPr>
                 <w:rStyle w:val="Hyperlink"/>
@@ -184,7 +184,7 @@
                 <w:noProof/>
                 <w:webHidden/>
               </w:rPr>
-              <w:instrText xml:space="preserve"> PAGEREF _Toc70700447 \h </w:instrText>
+              <w:instrText xml:space="preserve"> PAGEREF _Toc72827141 \h </w:instrText>
             </w:r>
             <w:r>
               <w:rPr>
@@ -231,7 +231,7 @@
               <w:lang w:eastAsia="en-GB"/>
             </w:rPr>
           </w:pPr>
-          <w:hyperlink w:anchor="_Toc70700448" w:history="1">
+          <w:hyperlink w:anchor="_Toc72827142" w:history="1">
             <w:r>
               <w:rPr>
                 <w:rStyle w:val="Hyperlink"/>
@@ -299,7 +299,7 @@
                 <w:noProof/>
                 <w:webHidden/>
               </w:rPr>
-              <w:instrText xml:space="preserve"> PAGEREF _Toc70700448 \h </w:instrText>
+              <w:instrText xml:space="preserve"> PAGEREF _Toc72827142 \h </w:instrText>
             </w:r>
             <w:r>
               <w:rPr>
@@ -346,7 +346,7 @@
               <w:lang w:eastAsia="en-GB"/>
             </w:rPr>
           </w:pPr>
-          <w:hyperlink w:anchor="_Toc70700449" w:history="1">
+          <w:hyperlink w:anchor="_Toc72827143" w:history="1">
             <w:r>
               <w:rPr>
                 <w:rStyle w:val="Hyperlink"/>
@@ -398,7 +398,7 @@
                 <w:noProof/>
                 <w:webHidden/>
               </w:rPr>
-              <w:instrText xml:space="preserve"> PAGEREF _Toc70700449 \h </w:instrText>
+              <w:instrText xml:space="preserve"> PAGEREF _Toc72827143 \h </w:instrText>
             </w:r>
             <w:r>
               <w:rPr>
@@ -445,7 +445,7 @@
               <w:lang w:eastAsia="en-GB"/>
             </w:rPr>
           </w:pPr>
-          <w:hyperlink w:anchor="_Toc70700450" w:history="1">
+          <w:hyperlink w:anchor="_Toc72827144" w:history="1">
             <w:r>
               <w:rPr>
                 <w:rStyle w:val="Hyperlink"/>
@@ -505,7 +505,7 @@
                 <w:noProof/>
                 <w:webHidden/>
               </w:rPr>
-              <w:instrText xml:space="preserve"> PAGEREF _Toc70700450 \h </w:instrText>
+              <w:instrText xml:space="preserve"> PAGEREF _Toc72827144 \h </w:instrText>
             </w:r>
             <w:r>
               <w:rPr>
@@ -552,7 +552,7 @@
               <w:lang w:eastAsia="en-GB"/>
             </w:rPr>
           </w:pPr>
-          <w:hyperlink w:anchor="_Toc70700451" w:history="1">
+          <w:hyperlink w:anchor="_Toc72827145" w:history="1">
             <w:r>
               <w:rPr>
                 <w:rStyle w:val="Hyperlink"/>
@@ -612,7 +612,7 @@
                 <w:noProof/>
                 <w:webHidden/>
               </w:rPr>
-              <w:instrText xml:space="preserve"> PAGEREF _Toc70700451 \h </w:instrText>
+              <w:instrText xml:space="preserve"> PAGEREF _Toc72827145 \h </w:instrText>
             </w:r>
             <w:r>
               <w:rPr>
@@ -659,7 +659,7 @@
               <w:lang w:eastAsia="en-GB"/>
             </w:rPr>
           </w:pPr>
-          <w:hyperlink w:anchor="_Toc70700452" w:history="1">
+          <w:hyperlink w:anchor="_Toc72827146" w:history="1">
             <w:r>
               <w:rPr>
                 <w:rStyle w:val="Hyperlink"/>
@@ -719,7 +719,7 @@
                 <w:noProof/>
                 <w:webHidden/>
               </w:rPr>
-              <w:instrText xml:space="preserve"> PAGEREF _Toc70700452 \h </w:instrText>
+              <w:instrText xml:space="preserve"> PAGEREF _Toc72827146 \h </w:instrText>
             </w:r>
             <w:r>
               <w:rPr>
@@ -766,7 +766,7 @@
               <w:lang w:eastAsia="en-GB"/>
             </w:rPr>
           </w:pPr>
-          <w:hyperlink w:anchor="_Toc70700453" w:history="1">
+          <w:hyperlink w:anchor="_Toc72827147" w:history="1">
             <w:r>
               <w:rPr>
                 <w:rStyle w:val="Hyperlink"/>
@@ -794,7 +794,7 @@
                 <w:noProof/>
                 <w:webHidden/>
               </w:rPr>
-              <w:instrText xml:space="preserve"> PAGEREF _Toc70700453 \h </w:instrText>
+              <w:instrText xml:space="preserve"> PAGEREF _Toc72827147 \h </w:instrText>
             </w:r>
             <w:r>
               <w:rPr>
@@ -841,7 +841,7 @@
               <w:lang w:eastAsia="en-GB"/>
             </w:rPr>
           </w:pPr>
-          <w:hyperlink w:anchor="_Toc70700454" w:history="1">
+          <w:hyperlink w:anchor="_Toc72827148" w:history="1">
             <w:r>
               <w:rPr>
                 <w:rStyle w:val="Hyperlink"/>
@@ -893,7 +893,7 @@
                 <w:noProof/>
                 <w:webHidden/>
               </w:rPr>
-              <w:instrText xml:space="preserve"> PAGEREF _Toc70700454 \h </w:instrText>
+              <w:instrText xml:space="preserve"> PAGEREF _Toc72827148 \h </w:instrText>
             </w:r>
             <w:r>
               <w:rPr>
@@ -940,7 +940,7 @@
               <w:lang w:eastAsia="en-GB"/>
             </w:rPr>
           </w:pPr>
-          <w:hyperlink w:anchor="_Toc70700455" w:history="1">
+          <w:hyperlink w:anchor="_Toc72827149" w:history="1">
             <w:r>
               <w:rPr>
                 <w:rStyle w:val="Hyperlink"/>
@@ -968,7 +968,7 @@
                 <w:noProof/>
                 <w:webHidden/>
               </w:rPr>
-              <w:instrText xml:space="preserve"> PAGEREF _Toc70700455 \h </w:instrText>
+              <w:instrText xml:space="preserve"> PAGEREF _Toc72827149 \h </w:instrText>
             </w:r>
             <w:r>
               <w:rPr>
@@ -989,6 +989,179 @@
                 <w:webHidden/>
               </w:rPr>
               <w:t>8</w:t>
+            </w:r>
+            <w:r>
+              <w:rPr>
+                <w:noProof/>
+                <w:webHidden/>
+              </w:rPr>
+              <w:fldChar w:fldCharType="end"/>
+            </w:r>
+          </w:hyperlink>
+        </w:p>
+        <w:p>
+          <w:pPr>
+            <w:pStyle w:val="TOC1"/>
+            <w:tabs>
+              <w:tab w:val="right" w:leader="dot" w:pos="9016"/>
+            </w:tabs>
+            <w:rPr>
+              <w:rFonts w:eastAsiaTheme="minorEastAsia"/>
+              <w:b w:val="0"/>
+              <w:bCs w:val="0"/>
+              <w:i w:val="0"/>
+              <w:iCs w:val="0"/>
+              <w:noProof/>
+              <w:lang w:eastAsia="en-GB"/>
+            </w:rPr>
+          </w:pPr>
+          <w:hyperlink w:anchor="_Toc72827150" w:history="1">
+            <w:r>
+              <w:rPr>
+                <w:rStyle w:val="Hyperlink"/>
+                <w:noProof/>
+                <w:lang w:val="el-GR" w:eastAsia="en-GB"/>
+              </w:rPr>
+              <w:t xml:space="preserve">Περιγραφή </w:t>
+            </w:r>
+            <w:r>
+              <w:rPr>
+                <w:rStyle w:val="Hyperlink"/>
+                <w:noProof/>
+                <w:lang w:val="en-US" w:eastAsia="en-GB"/>
+              </w:rPr>
+              <w:t>owncloud</w:t>
+            </w:r>
+            <w:r>
+              <w:rPr>
+                <w:rStyle w:val="Hyperlink"/>
+                <w:noProof/>
+                <w:lang w:val="el-GR" w:eastAsia="en-GB"/>
+              </w:rPr>
+              <w:t xml:space="preserve"> </w:t>
+            </w:r>
+            <w:r>
+              <w:rPr>
+                <w:rStyle w:val="Hyperlink"/>
+                <w:noProof/>
+                <w:lang w:val="en-US" w:eastAsia="en-GB"/>
+              </w:rPr>
+              <w:t>playbook</w:t>
+            </w:r>
+            <w:r>
+              <w:rPr>
+                <w:noProof/>
+                <w:webHidden/>
+              </w:rPr>
+              <w:tab/>
+            </w:r>
+            <w:r>
+              <w:rPr>
+                <w:noProof/>
+                <w:webHidden/>
+              </w:rPr>
+              <w:fldChar w:fldCharType="begin"/>
+            </w:r>
+            <w:r>
+              <w:rPr>
+                <w:noProof/>
+                <w:webHidden/>
+              </w:rPr>
+              <w:instrText xml:space="preserve"> PAGEREF _Toc72827150 \h </w:instrText>
+            </w:r>
+            <w:r>
+              <w:rPr>
+                <w:noProof/>
+                <w:webHidden/>
+              </w:rPr>
+            </w:r>
+            <w:r>
+              <w:rPr>
+                <w:noProof/>
+                <w:webHidden/>
+              </w:rPr>
+              <w:fldChar w:fldCharType="separate"/>
+            </w:r>
+            <w:r>
+              <w:rPr>
+                <w:noProof/>
+                <w:webHidden/>
+              </w:rPr>
+              <w:t>8</w:t>
+            </w:r>
+            <w:r>
+              <w:rPr>
+                <w:noProof/>
+                <w:webHidden/>
+              </w:rPr>
+              <w:fldChar w:fldCharType="end"/>
+            </w:r>
+          </w:hyperlink>
+        </w:p>
+        <w:p>
+          <w:pPr>
+            <w:pStyle w:val="TOC2"/>
+            <w:tabs>
+              <w:tab w:val="right" w:leader="dot" w:pos="9016"/>
+            </w:tabs>
+            <w:rPr>
+              <w:rFonts w:eastAsiaTheme="minorEastAsia"/>
+              <w:b w:val="0"/>
+              <w:bCs w:val="0"/>
+              <w:noProof/>
+              <w:sz w:val="24"/>
+              <w:szCs w:val="24"/>
+              <w:lang w:eastAsia="en-GB"/>
+            </w:rPr>
+          </w:pPr>
+          <w:hyperlink w:anchor="_Toc72827151" w:history="1">
+            <w:r>
+              <w:rPr>
+                <w:rStyle w:val="Hyperlink"/>
+                <w:noProof/>
+              </w:rPr>
+              <w:t>Δημιουργία βάσης και χρήστη στην mariadb</w:t>
+            </w:r>
+            <w:r>
+              <w:rPr>
+                <w:noProof/>
+                <w:webHidden/>
+              </w:rPr>
+              <w:tab/>
+            </w:r>
+            <w:r>
+              <w:rPr>
+                <w:noProof/>
+                <w:webHidden/>
+              </w:rPr>
+              <w:fldChar w:fldCharType="begin"/>
+            </w:r>
+            <w:r>
+              <w:rPr>
+                <w:noProof/>
+                <w:webHidden/>
+              </w:rPr>
+              <w:instrText xml:space="preserve"> PAGEREF _Toc72827151 \h </w:instrText>
+            </w:r>
+            <w:r>
+              <w:rPr>
+                <w:noProof/>
+                <w:webHidden/>
+              </w:rPr>
+            </w:r>
+            <w:r>
+              <w:rPr>
+                <w:noProof/>
+                <w:webHidden/>
+              </w:rPr>
+              <w:fldChar w:fldCharType="separate"/>
+            </w:r>
+            <w:r>
+              <w:rPr>
+                <w:noProof/>
+                <w:webHidden/>
+              </w:rPr>
+              <w:t>10</w:t>
             </w:r>
             <w:r>
               <w:rPr>
@@ -1018,7 +1191,7 @@
           <w:lang w:val="el-GR"/>
         </w:rPr>
       </w:pPr>
-      <w:bookmarkStart w:id="0" w:name="_Toc70700446"/>
+      <w:bookmarkStart w:id="0" w:name="_Toc72827140"/>
       <w:r>
         <w:rPr>
           <w:lang w:val="el-GR"/>
@@ -1100,9 +1273,8 @@
           <w:lang w:val="el-GR"/>
         </w:rPr>
       </w:pPr>
-      <w:bookmarkStart w:id="1" w:name="_Toc70700447"/>
-      <w:r>
-        <w:lastRenderedPageBreak/>
+      <w:bookmarkStart w:id="1" w:name="_Toc72827141"/>
+      <w:r>
         <w:t>Σύνδεσμος</w:t>
       </w:r>
       <w:r>
@@ -1226,7 +1398,7 @@
           <w:lang w:val="el-GR" w:eastAsia="en-GB"/>
         </w:rPr>
       </w:pPr>
-      <w:bookmarkStart w:id="2" w:name="_Toc70700448"/>
+      <w:bookmarkStart w:id="2" w:name="_Toc72827142"/>
       <w:r>
         <w:rPr>
           <w:lang w:val="el-GR" w:eastAsia="en-GB"/>
@@ -2662,6 +2834,7 @@
                 <w:szCs w:val="22"/>
                 <w:lang w:val="en-US"/>
               </w:rPr>
+              <w:lastRenderedPageBreak/>
               <w:t xml:space="preserve">    - name: Generate a </w:t>
             </w:r>
             <w:proofErr w:type="spellStart"/>
@@ -2854,7 +3027,6 @@
                 <w:szCs w:val="22"/>
                 <w:lang w:val="en-US"/>
               </w:rPr>
-              <w:lastRenderedPageBreak/>
               <w:t xml:space="preserve">        </w:t>
             </w:r>
             <w:proofErr w:type="spellStart"/>
@@ -2983,7 +3155,7 @@
           <w:lang w:val="el-GR" w:eastAsia="en-GB"/>
         </w:rPr>
       </w:pPr>
-      <w:bookmarkStart w:id="3" w:name="_Toc70700449"/>
+      <w:bookmarkStart w:id="3" w:name="_Toc72827143"/>
       <w:r>
         <w:rPr>
           <w:lang w:val="el-GR" w:eastAsia="en-GB"/>
@@ -3029,7 +3201,7 @@
           <w:lang w:val="el-GR" w:eastAsia="en-GB"/>
         </w:rPr>
       </w:pPr>
-      <w:bookmarkStart w:id="4" w:name="_Toc70700450"/>
+      <w:bookmarkStart w:id="4" w:name="_Toc72827144"/>
       <w:r>
         <w:rPr>
           <w:lang w:val="en-US" w:eastAsia="en-GB"/>
@@ -4454,6 +4626,7 @@
                 <w:szCs w:val="22"/>
                 <w:lang w:val="en-US"/>
               </w:rPr>
+              <w:lastRenderedPageBreak/>
               <w:t xml:space="preserve">      - { type: local, database: all, user: </w:t>
             </w:r>
             <w:proofErr w:type="spellStart"/>
@@ -4552,7 +4725,6 @@
                 <w:szCs w:val="22"/>
                 <w:lang w:val="en-US"/>
               </w:rPr>
-              <w:lastRenderedPageBreak/>
               <w:t xml:space="preserve">      - { type: host, database: all, user: all, address: '127.0.0.1/32', </w:t>
             </w:r>
             <w:proofErr w:type="spellStart"/>
@@ -4670,7 +4842,7 @@
           <w:lang w:val="el-GR"/>
         </w:rPr>
       </w:pPr>
-      <w:bookmarkStart w:id="5" w:name="_Toc70700451"/>
+      <w:bookmarkStart w:id="5" w:name="_Toc72827145"/>
       <w:r>
         <w:rPr>
           <w:lang w:val="en-US"/>
@@ -6034,6 +6206,7 @@
                 <w:szCs w:val="22"/>
                 <w:lang w:val="en-US"/>
               </w:rPr>
+              <w:lastRenderedPageBreak/>
               <w:t>- name: populate  ~/.env</w:t>
             </w:r>
           </w:p>
@@ -6151,7 +6324,6 @@
                 <w:szCs w:val="22"/>
                 <w:lang w:val="en-US"/>
               </w:rPr>
-              <w:lastRenderedPageBreak/>
               <w:t xml:space="preserve">    state: present</w:t>
             </w:r>
           </w:p>
@@ -8136,6 +8308,7 @@
                 <w:szCs w:val="22"/>
                 <w:lang w:val="en-US"/>
               </w:rPr>
+              <w:lastRenderedPageBreak/>
               <w:t xml:space="preserve">  template:</w:t>
             </w:r>
           </w:p>
@@ -8293,7 +8466,6 @@
                 <w:szCs w:val="22"/>
                 <w:lang w:val="en-US"/>
               </w:rPr>
-              <w:lastRenderedPageBreak/>
               <w:t xml:space="preserve">  become: yes</w:t>
             </w:r>
           </w:p>
@@ -8701,7 +8873,7 @@
           <w:lang w:val="el-GR"/>
         </w:rPr>
       </w:pPr>
-      <w:bookmarkStart w:id="6" w:name="_Toc70700452"/>
+      <w:bookmarkStart w:id="6" w:name="_Toc72827146"/>
       <w:r>
         <w:rPr>
           <w:lang w:val="en-US"/>
@@ -9877,6 +10049,7 @@
                 <w:szCs w:val="22"/>
                 <w:lang w:val="en-US"/>
               </w:rPr>
+              <w:lastRenderedPageBreak/>
               <w:t xml:space="preserve">    - ../files/certs/</w:t>
             </w:r>
             <w:proofErr w:type="spellStart"/>
@@ -9911,7 +10084,6 @@
         <w:rPr>
           <w:lang w:val="el-GR"/>
         </w:rPr>
-        <w:lastRenderedPageBreak/>
         <w:t>Ενεργοποιούμε</w:t>
       </w:r>
       <w:r>
@@ -11377,7 +11549,7 @@
           <w:lang w:val="el-GR"/>
         </w:rPr>
       </w:pPr>
-      <w:bookmarkStart w:id="7" w:name="_Toc70700453"/>
+      <w:bookmarkStart w:id="7" w:name="_Toc72827147"/>
       <w:r>
         <w:rPr>
           <w:lang w:val="el-GR"/>
@@ -11500,7 +11672,7 @@
           <w:lang w:val="el-GR" w:eastAsia="en-GB"/>
         </w:rPr>
       </w:pPr>
-      <w:bookmarkStart w:id="8" w:name="_Toc70700454"/>
+      <w:bookmarkStart w:id="8" w:name="_Toc72827148"/>
       <w:r>
         <w:rPr>
           <w:lang w:val="el-GR" w:eastAsia="en-GB"/>
@@ -11842,7 +12014,7 @@
           <w:lang w:val="el-GR"/>
         </w:rPr>
       </w:pPr>
-      <w:bookmarkStart w:id="9" w:name="_Toc70700455"/>
+      <w:bookmarkStart w:id="9" w:name="_Toc72827149"/>
       <w:r>
         <w:rPr>
           <w:lang w:val="el-GR"/>
@@ -11879,6 +12051,2956 @@
         </w:rPr>
         <w:t xml:space="preserve"> </w:t>
       </w:r>
+    </w:p>
+    <w:p>
+      <w:pPr>
+        <w:rPr>
+          <w:lang w:val="el-GR"/>
+        </w:rPr>
+      </w:pPr>
+    </w:p>
+    <w:p>
+      <w:pPr>
+        <w:rPr>
+          <w:lang w:val="el-GR"/>
+        </w:rPr>
+      </w:pPr>
+    </w:p>
+    <w:p>
+      <w:pPr>
+        <w:pStyle w:val="Heading1"/>
+        <w:rPr>
+          <w:lang w:val="el-GR" w:eastAsia="en-GB"/>
+        </w:rPr>
+      </w:pPr>
+      <w:bookmarkStart w:id="10" w:name="_Toc72827150"/>
+      <w:r>
+        <w:rPr>
+          <w:lang w:val="el-GR" w:eastAsia="en-GB"/>
+        </w:rPr>
+        <w:t>Περιγραφή</w:t>
+      </w:r>
+      <w:r>
+        <w:rPr>
+          <w:lang w:val="el-GR" w:eastAsia="en-GB"/>
+        </w:rPr>
+        <w:t xml:space="preserve"> </w:t>
+      </w:r>
+      <w:proofErr w:type="spellStart"/>
+      <w:r>
+        <w:rPr>
+          <w:lang w:val="en-US" w:eastAsia="en-GB"/>
+        </w:rPr>
+        <w:t>owncloud</w:t>
+      </w:r>
+      <w:r>
+        <w:rPr>
+          <w:lang w:val="el-GR" w:eastAsia="en-GB"/>
+        </w:rPr>
+        <w:t xml:space="preserve"> </w:t>
+      </w:r>
+      <w:r>
+        <w:rPr>
+          <w:lang w:val="en-US" w:eastAsia="en-GB"/>
+        </w:rPr>
+        <w:t>p</w:t>
+      </w:r>
+      <w:proofErr w:type="spellEnd"/>
+      <w:r>
+        <w:rPr>
+          <w:lang w:val="en-US" w:eastAsia="en-GB"/>
+        </w:rPr>
+        <w:t>laybook</w:t>
+      </w:r>
+      <w:bookmarkEnd w:id="10"/>
+      <w:r>
+        <w:rPr>
+          <w:lang w:val="el-GR" w:eastAsia="en-GB"/>
+        </w:rPr>
+        <w:t xml:space="preserve"> </w:t>
+      </w:r>
+    </w:p>
+    <w:p>
+      <w:pPr>
+        <w:rPr>
+          <w:lang w:val="el-GR" w:eastAsia="en-GB"/>
+        </w:rPr>
+      </w:pPr>
+      <w:r>
+        <w:rPr>
+          <w:lang w:val="el-GR" w:eastAsia="en-GB"/>
+        </w:rPr>
+        <w:t xml:space="preserve">Σε αυτό το </w:t>
+      </w:r>
+      <w:r>
+        <w:rPr>
+          <w:lang w:val="en-US" w:eastAsia="en-GB"/>
+        </w:rPr>
+        <w:t>playbook</w:t>
+      </w:r>
+      <w:r>
+        <w:rPr>
+          <w:lang w:val="el-GR" w:eastAsia="en-GB"/>
+        </w:rPr>
+        <w:t xml:space="preserve"> </w:t>
+      </w:r>
+      <w:r>
+        <w:rPr>
+          <w:lang w:val="el-GR" w:eastAsia="en-GB"/>
+        </w:rPr>
+        <w:t xml:space="preserve">γίνεται εγκατάσταση και παραμετροποίηση του </w:t>
+      </w:r>
+      <w:proofErr w:type="spellStart"/>
+      <w:r>
+        <w:rPr>
+          <w:lang w:val="en-US" w:eastAsia="en-GB"/>
+        </w:rPr>
+        <w:t>owncloud</w:t>
+      </w:r>
+      <w:proofErr w:type="spellEnd"/>
+      <w:r>
+        <w:rPr>
+          <w:lang w:val="el-GR" w:eastAsia="en-GB"/>
+        </w:rPr>
+        <w:t xml:space="preserve"> </w:t>
+      </w:r>
+      <w:r>
+        <w:rPr>
+          <w:lang w:val="el-GR" w:eastAsia="en-GB"/>
+        </w:rPr>
+        <w:t xml:space="preserve">στο </w:t>
+      </w:r>
+      <w:r>
+        <w:rPr>
+          <w:lang w:val="en-US" w:eastAsia="en-GB"/>
+        </w:rPr>
+        <w:t>app</w:t>
+      </w:r>
+      <w:r>
+        <w:rPr>
+          <w:lang w:val="el-GR" w:eastAsia="en-GB"/>
+        </w:rPr>
+        <w:t xml:space="preserve">02. </w:t>
+      </w:r>
+      <w:r>
+        <w:rPr>
+          <w:lang w:val="el-GR" w:eastAsia="en-GB"/>
+        </w:rPr>
+        <w:t xml:space="preserve">Στην αρχή του </w:t>
+      </w:r>
+      <w:r>
+        <w:rPr>
+          <w:lang w:val="en-US" w:eastAsia="en-GB"/>
+        </w:rPr>
+        <w:t>playbook</w:t>
+      </w:r>
+      <w:r>
+        <w:rPr>
+          <w:lang w:val="el-GR" w:eastAsia="en-GB"/>
+        </w:rPr>
+        <w:t xml:space="preserve"> </w:t>
+      </w:r>
+      <w:r>
+        <w:rPr>
+          <w:lang w:val="el-GR" w:eastAsia="en-GB"/>
+        </w:rPr>
+        <w:t xml:space="preserve">δηλώνουμε μεταβλητές όπως αυτή της διεύθυνσης για το κατέβασμα της εφαρμογής του </w:t>
+      </w:r>
+      <w:proofErr w:type="spellStart"/>
+      <w:r>
+        <w:rPr>
+          <w:lang w:val="en-US" w:eastAsia="en-GB"/>
+        </w:rPr>
+        <w:t>owncloud</w:t>
+      </w:r>
+      <w:proofErr w:type="spellEnd"/>
+      <w:r>
+        <w:rPr>
+          <w:lang w:val="el-GR" w:eastAsia="en-GB"/>
+        </w:rPr>
+        <w:t xml:space="preserve">. </w:t>
+      </w:r>
+      <w:r>
+        <w:rPr>
+          <w:lang w:val="el-GR" w:eastAsia="en-GB"/>
+        </w:rPr>
+        <w:t xml:space="preserve">Στα 2 πρώτα </w:t>
+      </w:r>
+      <w:r>
+        <w:rPr>
+          <w:lang w:val="en-US" w:eastAsia="en-GB"/>
+        </w:rPr>
+        <w:t>tasks</w:t>
+      </w:r>
+      <w:r>
+        <w:rPr>
+          <w:lang w:val="el-GR" w:eastAsia="en-GB"/>
+        </w:rPr>
+        <w:t xml:space="preserve"> </w:t>
+      </w:r>
+      <w:r>
+        <w:rPr>
+          <w:lang w:val="el-GR" w:eastAsia="en-GB"/>
+        </w:rPr>
+        <w:t xml:space="preserve">εγκαθιστούμε τα </w:t>
+      </w:r>
+      <w:r>
+        <w:rPr>
+          <w:lang w:val="en-US" w:eastAsia="en-GB"/>
+        </w:rPr>
+        <w:t>prerequisites</w:t>
+      </w:r>
+      <w:r>
+        <w:rPr>
+          <w:lang w:val="el-GR" w:eastAsia="en-GB"/>
+        </w:rPr>
+        <w:t xml:space="preserve"> </w:t>
+      </w:r>
+      <w:r>
+        <w:rPr>
+          <w:lang w:val="el-GR" w:eastAsia="en-GB"/>
+        </w:rPr>
+        <w:t xml:space="preserve">για την εφαρμογή μας καθώς και το </w:t>
+      </w:r>
+      <w:r>
+        <w:rPr>
+          <w:lang w:val="en-US" w:eastAsia="en-GB"/>
+        </w:rPr>
+        <w:t>repository</w:t>
+      </w:r>
+      <w:r>
+        <w:rPr>
+          <w:lang w:val="el-GR" w:eastAsia="en-GB"/>
+        </w:rPr>
+        <w:t xml:space="preserve"> </w:t>
+      </w:r>
+      <w:r>
+        <w:rPr>
+          <w:lang w:val="el-GR" w:eastAsia="en-GB"/>
+        </w:rPr>
+        <w:t xml:space="preserve">για την </w:t>
+      </w:r>
+      <w:r>
+        <w:rPr>
+          <w:lang w:val="en-US" w:eastAsia="en-GB"/>
+        </w:rPr>
+        <w:t>PHP</w:t>
+      </w:r>
+      <w:r>
+        <w:rPr>
+          <w:lang w:val="el-GR" w:eastAsia="en-GB"/>
+        </w:rPr>
+        <w:t xml:space="preserve"> </w:t>
+      </w:r>
+      <w:r>
+        <w:rPr>
+          <w:lang w:val="el-GR" w:eastAsia="en-GB"/>
+        </w:rPr>
+        <w:t xml:space="preserve">αφού είναι απαραίτητη για το </w:t>
+      </w:r>
+      <w:proofErr w:type="spellStart"/>
+      <w:r>
+        <w:rPr>
+          <w:lang w:val="en-US" w:eastAsia="en-GB"/>
+        </w:rPr>
+        <w:t>owncloud</w:t>
+      </w:r>
+      <w:proofErr w:type="spellEnd"/>
+      <w:r>
+        <w:rPr>
+          <w:lang w:val="el-GR" w:eastAsia="en-GB"/>
+        </w:rPr>
+        <w:t xml:space="preserve">. </w:t>
+      </w:r>
+    </w:p>
+    <w:p>
+      <w:pPr>
+        <w:rPr>
+          <w:lang w:val="el-GR"/>
+        </w:rPr>
+      </w:pPr>
+    </w:p>
+    <w:tbl>
+      <w:tblPr>
+        <w:tblStyle w:val="TableGrid"/>
+        <w:tblW w:w="0" w:type="auto"/>
+        <w:tblLook w:val="04A0" w:firstRow="1" w:lastRow="0" w:firstColumn="1" w:lastColumn="0" w:noHBand="0" w:noVBand="1"/>
+      </w:tblPr>
+      <w:tblGrid>
+        <w:gridCol w:w="9016"/>
+      </w:tblGrid>
+      <w:tr>
+        <w:tc>
+          <w:tcPr>
+            <w:tcW w:w="9016" w:type="dxa"/>
+            <w:shd w:val="clear" w:color="auto" w:fill="E7E6E6" w:themeFill="background2"/>
+          </w:tcPr>
+          <w:p>
+            <w:pPr>
+              <w:rPr>
+                <w:rFonts w:ascii="Consolas" w:hAnsi="Consolas" w:cs="Consolas"/>
+                <w:sz w:val="22"/>
+                <w:szCs w:val="22"/>
+                <w:lang w:val="en-US"/>
+              </w:rPr>
+            </w:pPr>
+          </w:p>
+          <w:p>
+            <w:pPr>
+              <w:rPr>
+                <w:rFonts w:ascii="Consolas" w:hAnsi="Consolas" w:cs="Consolas"/>
+                <w:sz w:val="22"/>
+                <w:szCs w:val="22"/>
+                <w:lang w:val="en-US"/>
+              </w:rPr>
+            </w:pPr>
+            <w:r>
+              <w:rPr>
+                <w:rFonts w:ascii="Consolas" w:hAnsi="Consolas" w:cs="Consolas"/>
+                <w:sz w:val="22"/>
+                <w:szCs w:val="22"/>
+                <w:lang w:val="en-US"/>
+              </w:rPr>
+              <w:t xml:space="preserve">  vars:</w:t>
+            </w:r>
+          </w:p>
+          <w:p>
+            <w:pPr>
+              <w:rPr>
+                <w:rFonts w:ascii="Consolas" w:hAnsi="Consolas" w:cs="Consolas"/>
+                <w:sz w:val="22"/>
+                <w:szCs w:val="22"/>
+                <w:lang w:val="en-US"/>
+              </w:rPr>
+            </w:pPr>
+            <w:r>
+              <w:rPr>
+                <w:rFonts w:ascii="Consolas" w:hAnsi="Consolas" w:cs="Consolas"/>
+                <w:sz w:val="22"/>
+                <w:szCs w:val="22"/>
+                <w:lang w:val="en-US"/>
+              </w:rPr>
+              <w:t xml:space="preserve">    </w:t>
+            </w:r>
+            <w:proofErr w:type="spellStart"/>
+            <w:r>
+              <w:rPr>
+                <w:rFonts w:ascii="Consolas" w:hAnsi="Consolas" w:cs="Consolas"/>
+                <w:sz w:val="22"/>
+                <w:szCs w:val="22"/>
+                <w:lang w:val="en-US"/>
+              </w:rPr>
+              <w:t>user_dir</w:t>
+            </w:r>
+            <w:proofErr w:type="spellEnd"/>
+            <w:r>
+              <w:rPr>
+                <w:rFonts w:ascii="Consolas" w:hAnsi="Consolas" w:cs="Consolas"/>
+                <w:sz w:val="22"/>
+                <w:szCs w:val="22"/>
+                <w:lang w:val="en-US"/>
+              </w:rPr>
+              <w:t>: "/home/vagrant"</w:t>
+            </w:r>
+          </w:p>
+          <w:p>
+            <w:pPr>
+              <w:rPr>
+                <w:rFonts w:ascii="Consolas" w:hAnsi="Consolas" w:cs="Consolas"/>
+                <w:sz w:val="22"/>
+                <w:szCs w:val="22"/>
+                <w:lang w:val="en-US"/>
+              </w:rPr>
+            </w:pPr>
+            <w:r>
+              <w:rPr>
+                <w:rFonts w:ascii="Consolas" w:hAnsi="Consolas" w:cs="Consolas"/>
+                <w:sz w:val="22"/>
+                <w:szCs w:val="22"/>
+                <w:lang w:val="en-US"/>
+              </w:rPr>
+              <w:t xml:space="preserve">    </w:t>
+            </w:r>
+            <w:proofErr w:type="spellStart"/>
+            <w:r>
+              <w:rPr>
+                <w:rFonts w:ascii="Consolas" w:hAnsi="Consolas" w:cs="Consolas"/>
+                <w:sz w:val="22"/>
+                <w:szCs w:val="22"/>
+                <w:lang w:val="en-US"/>
+              </w:rPr>
+              <w:t>owncloud_url</w:t>
+            </w:r>
+            <w:proofErr w:type="spellEnd"/>
+            <w:r>
+              <w:rPr>
+                <w:rFonts w:ascii="Consolas" w:hAnsi="Consolas" w:cs="Consolas"/>
+                <w:sz w:val="22"/>
+                <w:szCs w:val="22"/>
+                <w:lang w:val="en-US"/>
+              </w:rPr>
+              <w:t>: "https://download.owncloud.org/community/owncloud-complete-20210326.tar.bz2"</w:t>
+            </w:r>
+          </w:p>
+          <w:p>
+            <w:pPr>
+              <w:rPr>
+                <w:rFonts w:ascii="Consolas" w:hAnsi="Consolas" w:cs="Consolas"/>
+                <w:sz w:val="22"/>
+                <w:szCs w:val="22"/>
+                <w:lang w:val="en-US"/>
+              </w:rPr>
+            </w:pPr>
+            <w:r>
+              <w:rPr>
+                <w:rFonts w:ascii="Consolas" w:hAnsi="Consolas" w:cs="Consolas"/>
+                <w:sz w:val="22"/>
+                <w:szCs w:val="22"/>
+                <w:lang w:val="en-US"/>
+              </w:rPr>
+              <w:t xml:space="preserve">  </w:t>
+            </w:r>
+          </w:p>
+          <w:p>
+            <w:pPr>
+              <w:rPr>
+                <w:rFonts w:ascii="Consolas" w:hAnsi="Consolas" w:cs="Consolas"/>
+                <w:sz w:val="22"/>
+                <w:szCs w:val="22"/>
+                <w:lang w:val="en-US"/>
+              </w:rPr>
+            </w:pPr>
+            <w:r>
+              <w:rPr>
+                <w:rFonts w:ascii="Consolas" w:hAnsi="Consolas" w:cs="Consolas"/>
+                <w:sz w:val="22"/>
+                <w:szCs w:val="22"/>
+                <w:lang w:val="en-US"/>
+              </w:rPr>
+              <w:t xml:space="preserve">  tasks:</w:t>
+            </w:r>
+          </w:p>
+          <w:p>
+            <w:pPr>
+              <w:rPr>
+                <w:rFonts w:ascii="Consolas" w:hAnsi="Consolas" w:cs="Consolas"/>
+                <w:sz w:val="22"/>
+                <w:szCs w:val="22"/>
+                <w:lang w:val="en-US"/>
+              </w:rPr>
+            </w:pPr>
+          </w:p>
+          <w:p>
+            <w:pPr>
+              <w:rPr>
+                <w:rFonts w:ascii="Consolas" w:hAnsi="Consolas" w:cs="Consolas"/>
+                <w:sz w:val="22"/>
+                <w:szCs w:val="22"/>
+                <w:lang w:val="en-US"/>
+              </w:rPr>
+            </w:pPr>
+            <w:r>
+              <w:rPr>
+                <w:rFonts w:ascii="Consolas" w:hAnsi="Consolas" w:cs="Consolas"/>
+                <w:sz w:val="22"/>
+                <w:szCs w:val="22"/>
+                <w:lang w:val="en-US"/>
+              </w:rPr>
+              <w:t xml:space="preserve">  - name: Add PHP Repository</w:t>
+            </w:r>
+          </w:p>
+          <w:p>
+            <w:pPr>
+              <w:rPr>
+                <w:rFonts w:ascii="Consolas" w:hAnsi="Consolas" w:cs="Consolas"/>
+                <w:sz w:val="22"/>
+                <w:szCs w:val="22"/>
+                <w:lang w:val="en-US"/>
+              </w:rPr>
+            </w:pPr>
+            <w:r>
+              <w:rPr>
+                <w:rFonts w:ascii="Consolas" w:hAnsi="Consolas" w:cs="Consolas"/>
+                <w:sz w:val="22"/>
+                <w:szCs w:val="22"/>
+                <w:lang w:val="en-US"/>
+              </w:rPr>
+              <w:t xml:space="preserve">    </w:t>
+            </w:r>
+            <w:proofErr w:type="spellStart"/>
+            <w:r>
+              <w:rPr>
+                <w:rFonts w:ascii="Consolas" w:hAnsi="Consolas" w:cs="Consolas"/>
+                <w:sz w:val="22"/>
+                <w:szCs w:val="22"/>
+                <w:lang w:val="en-US"/>
+              </w:rPr>
+              <w:t>apt_repository</w:t>
+            </w:r>
+            <w:proofErr w:type="spellEnd"/>
+            <w:r>
+              <w:rPr>
+                <w:rFonts w:ascii="Consolas" w:hAnsi="Consolas" w:cs="Consolas"/>
+                <w:sz w:val="22"/>
+                <w:szCs w:val="22"/>
+                <w:lang w:val="en-US"/>
+              </w:rPr>
+              <w:t>:</w:t>
+            </w:r>
+          </w:p>
+          <w:p>
+            <w:pPr>
+              <w:rPr>
+                <w:rFonts w:ascii="Consolas" w:hAnsi="Consolas" w:cs="Consolas"/>
+                <w:sz w:val="22"/>
+                <w:szCs w:val="22"/>
+                <w:lang w:val="en-US"/>
+              </w:rPr>
+            </w:pPr>
+            <w:r>
+              <w:rPr>
+                <w:rFonts w:ascii="Consolas" w:hAnsi="Consolas" w:cs="Consolas"/>
+                <w:sz w:val="22"/>
+                <w:szCs w:val="22"/>
+                <w:lang w:val="en-US"/>
+              </w:rPr>
+              <w:t xml:space="preserve">      </w:t>
+            </w:r>
+            <w:proofErr w:type="spellStart"/>
+            <w:r>
+              <w:rPr>
+                <w:rFonts w:ascii="Consolas" w:hAnsi="Consolas" w:cs="Consolas"/>
+                <w:sz w:val="22"/>
+                <w:szCs w:val="22"/>
+                <w:lang w:val="en-US"/>
+              </w:rPr>
+              <w:t>validate_certs</w:t>
+            </w:r>
+            <w:proofErr w:type="spellEnd"/>
+            <w:r>
+              <w:rPr>
+                <w:rFonts w:ascii="Consolas" w:hAnsi="Consolas" w:cs="Consolas"/>
+                <w:sz w:val="22"/>
+                <w:szCs w:val="22"/>
+                <w:lang w:val="en-US"/>
+              </w:rPr>
+              <w:t>: no</w:t>
+            </w:r>
+          </w:p>
+          <w:p>
+            <w:pPr>
+              <w:rPr>
+                <w:rFonts w:ascii="Consolas" w:hAnsi="Consolas" w:cs="Consolas"/>
+                <w:sz w:val="22"/>
+                <w:szCs w:val="22"/>
+                <w:lang w:val="en-US"/>
+              </w:rPr>
+            </w:pPr>
+            <w:r>
+              <w:rPr>
+                <w:rFonts w:ascii="Consolas" w:hAnsi="Consolas" w:cs="Consolas"/>
+                <w:sz w:val="22"/>
+                <w:szCs w:val="22"/>
+                <w:lang w:val="en-US"/>
+              </w:rPr>
+              <w:t xml:space="preserve">      repo: </w:t>
+            </w:r>
+            <w:proofErr w:type="spellStart"/>
+            <w:r>
+              <w:rPr>
+                <w:rFonts w:ascii="Consolas" w:hAnsi="Consolas" w:cs="Consolas"/>
+                <w:sz w:val="22"/>
+                <w:szCs w:val="22"/>
+                <w:lang w:val="en-US"/>
+              </w:rPr>
+              <w:t>ppa:ondrej</w:t>
+            </w:r>
+            <w:proofErr w:type="spellEnd"/>
+            <w:r>
+              <w:rPr>
+                <w:rFonts w:ascii="Consolas" w:hAnsi="Consolas" w:cs="Consolas"/>
+                <w:sz w:val="22"/>
+                <w:szCs w:val="22"/>
+                <w:lang w:val="en-US"/>
+              </w:rPr>
+              <w:t>/php</w:t>
+            </w:r>
+          </w:p>
+          <w:p>
+            <w:pPr>
+              <w:rPr>
+                <w:rFonts w:ascii="Consolas" w:hAnsi="Consolas" w:cs="Consolas"/>
+                <w:sz w:val="22"/>
+                <w:szCs w:val="22"/>
+                <w:lang w:val="en-US"/>
+              </w:rPr>
+            </w:pPr>
+            <w:r>
+              <w:rPr>
+                <w:rFonts w:ascii="Consolas" w:hAnsi="Consolas" w:cs="Consolas"/>
+                <w:sz w:val="22"/>
+                <w:szCs w:val="22"/>
+                <w:lang w:val="en-US"/>
+              </w:rPr>
+              <w:t xml:space="preserve">      state: present</w:t>
+            </w:r>
+          </w:p>
+          <w:p>
+            <w:pPr>
+              <w:rPr>
+                <w:rFonts w:ascii="Consolas" w:hAnsi="Consolas" w:cs="Consolas"/>
+                <w:sz w:val="22"/>
+                <w:szCs w:val="22"/>
+                <w:lang w:val="en-US"/>
+              </w:rPr>
+            </w:pPr>
+            <w:r>
+              <w:rPr>
+                <w:rFonts w:ascii="Consolas" w:hAnsi="Consolas" w:cs="Consolas"/>
+                <w:sz w:val="22"/>
+                <w:szCs w:val="22"/>
+                <w:lang w:val="en-US"/>
+              </w:rPr>
+              <w:t xml:space="preserve">    become: yes</w:t>
+            </w:r>
+          </w:p>
+          <w:p>
+            <w:pPr>
+              <w:rPr>
+                <w:rFonts w:ascii="Consolas" w:hAnsi="Consolas" w:cs="Consolas"/>
+                <w:sz w:val="22"/>
+                <w:szCs w:val="22"/>
+                <w:lang w:val="en-US"/>
+              </w:rPr>
+            </w:pPr>
+          </w:p>
+          <w:p>
+            <w:pPr>
+              <w:rPr>
+                <w:rFonts w:ascii="Consolas" w:hAnsi="Consolas" w:cs="Consolas"/>
+                <w:sz w:val="22"/>
+                <w:szCs w:val="22"/>
+                <w:lang w:val="en-US"/>
+              </w:rPr>
+            </w:pPr>
+            <w:r>
+              <w:rPr>
+                <w:rFonts w:ascii="Consolas" w:hAnsi="Consolas" w:cs="Consolas"/>
+                <w:sz w:val="22"/>
+                <w:szCs w:val="22"/>
+                <w:lang w:val="en-US"/>
+              </w:rPr>
+              <w:t xml:space="preserve">  - name: "APT - Install Prerequisites"</w:t>
+            </w:r>
+          </w:p>
+          <w:p>
+            <w:pPr>
+              <w:rPr>
+                <w:rFonts w:ascii="Consolas" w:hAnsi="Consolas" w:cs="Consolas"/>
+                <w:sz w:val="22"/>
+                <w:szCs w:val="22"/>
+                <w:lang w:val="en-US"/>
+              </w:rPr>
+            </w:pPr>
+            <w:r>
+              <w:rPr>
+                <w:rFonts w:ascii="Consolas" w:hAnsi="Consolas" w:cs="Consolas"/>
+                <w:sz w:val="22"/>
+                <w:szCs w:val="22"/>
+                <w:lang w:val="en-US"/>
+              </w:rPr>
+              <w:t xml:space="preserve">    apt:</w:t>
+            </w:r>
+          </w:p>
+          <w:p>
+            <w:pPr>
+              <w:rPr>
+                <w:rFonts w:ascii="Consolas" w:hAnsi="Consolas" w:cs="Consolas"/>
+                <w:sz w:val="22"/>
+                <w:szCs w:val="22"/>
+                <w:lang w:val="en-US"/>
+              </w:rPr>
+            </w:pPr>
+            <w:r>
+              <w:rPr>
+                <w:rFonts w:ascii="Consolas" w:hAnsi="Consolas" w:cs="Consolas"/>
+                <w:sz w:val="22"/>
+                <w:szCs w:val="22"/>
+                <w:lang w:val="en-US"/>
+              </w:rPr>
+              <w:t xml:space="preserve">      name: [apache2, </w:t>
+            </w:r>
+            <w:proofErr w:type="spellStart"/>
+            <w:r>
+              <w:rPr>
+                <w:rFonts w:ascii="Consolas" w:hAnsi="Consolas" w:cs="Consolas"/>
+                <w:sz w:val="22"/>
+                <w:szCs w:val="22"/>
+                <w:lang w:val="en-US"/>
+              </w:rPr>
+              <w:t>mariadb</w:t>
+            </w:r>
+            <w:proofErr w:type="spellEnd"/>
+            <w:r>
+              <w:rPr>
+                <w:rFonts w:ascii="Consolas" w:hAnsi="Consolas" w:cs="Consolas"/>
+                <w:sz w:val="22"/>
+                <w:szCs w:val="22"/>
+                <w:lang w:val="en-US"/>
+              </w:rPr>
+              <w:t xml:space="preserve">-server, </w:t>
+            </w:r>
+            <w:proofErr w:type="spellStart"/>
+            <w:r>
+              <w:rPr>
+                <w:rFonts w:ascii="Consolas" w:hAnsi="Consolas" w:cs="Consolas"/>
+                <w:sz w:val="22"/>
+                <w:szCs w:val="22"/>
+                <w:lang w:val="en-US"/>
+              </w:rPr>
+              <w:t>mariadb</w:t>
+            </w:r>
+            <w:proofErr w:type="spellEnd"/>
+            <w:r>
+              <w:rPr>
+                <w:rFonts w:ascii="Consolas" w:hAnsi="Consolas" w:cs="Consolas"/>
+                <w:sz w:val="22"/>
+                <w:szCs w:val="22"/>
+                <w:lang w:val="en-US"/>
+              </w:rPr>
+              <w:t>-client, php7.3, libapache2-mod-php7.3, php7.3-mysql, php7.3-intl, php7.3-curl, php7.3-json, php7.3-gd, php7.3-xml, php7.3-mbstring, php7.3-zip]</w:t>
+            </w:r>
+          </w:p>
+          <w:p>
+            <w:pPr>
+              <w:rPr>
+                <w:rFonts w:ascii="Consolas" w:hAnsi="Consolas" w:cs="Consolas"/>
+                <w:sz w:val="22"/>
+                <w:szCs w:val="22"/>
+                <w:lang w:val="en-US"/>
+              </w:rPr>
+            </w:pPr>
+            <w:r>
+              <w:rPr>
+                <w:rFonts w:ascii="Consolas" w:hAnsi="Consolas" w:cs="Consolas"/>
+                <w:sz w:val="22"/>
+                <w:szCs w:val="22"/>
+                <w:lang w:val="en-US"/>
+              </w:rPr>
+              <w:t xml:space="preserve">      </w:t>
+            </w:r>
+            <w:proofErr w:type="spellStart"/>
+            <w:r>
+              <w:rPr>
+                <w:rFonts w:ascii="Consolas" w:hAnsi="Consolas" w:cs="Consolas"/>
+                <w:sz w:val="22"/>
+                <w:szCs w:val="22"/>
+                <w:lang w:val="en-US"/>
+              </w:rPr>
+              <w:t>update_cache</w:t>
+            </w:r>
+            <w:proofErr w:type="spellEnd"/>
+            <w:r>
+              <w:rPr>
+                <w:rFonts w:ascii="Consolas" w:hAnsi="Consolas" w:cs="Consolas"/>
+                <w:sz w:val="22"/>
+                <w:szCs w:val="22"/>
+                <w:lang w:val="en-US"/>
+              </w:rPr>
+              <w:t>: yes</w:t>
+            </w:r>
+          </w:p>
+          <w:p>
+            <w:pPr>
+              <w:rPr>
+                <w:rFonts w:ascii="Consolas" w:hAnsi="Consolas" w:cs="Consolas"/>
+                <w:sz w:val="22"/>
+                <w:szCs w:val="22"/>
+                <w:lang w:val="en-US"/>
+              </w:rPr>
+            </w:pPr>
+            <w:r>
+              <w:rPr>
+                <w:rFonts w:ascii="Consolas" w:hAnsi="Consolas" w:cs="Consolas"/>
+                <w:sz w:val="22"/>
+                <w:szCs w:val="22"/>
+                <w:lang w:val="en-US"/>
+              </w:rPr>
+              <w:t xml:space="preserve">    become: yes</w:t>
+            </w:r>
+          </w:p>
+          <w:p>
+            <w:pPr>
+              <w:rPr>
+                <w:rFonts w:ascii="Consolas" w:hAnsi="Consolas" w:cs="Consolas"/>
+                <w:lang w:val="en-US"/>
+              </w:rPr>
+            </w:pPr>
+            <w:r>
+              <w:rPr>
+                <w:rFonts w:ascii="Consolas" w:hAnsi="Consolas" w:cs="Consolas"/>
+                <w:sz w:val="22"/>
+                <w:szCs w:val="22"/>
+                <w:lang w:val="en-US"/>
+              </w:rPr>
+              <w:t xml:space="preserve">    when: </w:t>
+            </w:r>
+            <w:proofErr w:type="spellStart"/>
+            <w:r>
+              <w:rPr>
+                <w:rFonts w:ascii="Consolas" w:hAnsi="Consolas" w:cs="Consolas"/>
+                <w:sz w:val="22"/>
+                <w:szCs w:val="22"/>
+                <w:lang w:val="en-US"/>
+              </w:rPr>
+              <w:t>hostvars</w:t>
+            </w:r>
+            <w:proofErr w:type="spellEnd"/>
+            <w:r>
+              <w:rPr>
+                <w:rFonts w:ascii="Consolas" w:hAnsi="Consolas" w:cs="Consolas"/>
+                <w:sz w:val="22"/>
+                <w:szCs w:val="22"/>
+                <w:lang w:val="en-US"/>
+              </w:rPr>
+              <w:t>[</w:t>
+            </w:r>
+            <w:proofErr w:type="spellStart"/>
+            <w:r>
+              <w:rPr>
+                <w:rFonts w:ascii="Consolas" w:hAnsi="Consolas" w:cs="Consolas"/>
+                <w:sz w:val="22"/>
+                <w:szCs w:val="22"/>
+                <w:lang w:val="en-US"/>
+              </w:rPr>
+              <w:t>inventory_hostname</w:t>
+            </w:r>
+            <w:proofErr w:type="spellEnd"/>
+            <w:r>
+              <w:rPr>
+                <w:rFonts w:ascii="Consolas" w:hAnsi="Consolas" w:cs="Consolas"/>
+                <w:sz w:val="22"/>
+                <w:szCs w:val="22"/>
+                <w:lang w:val="en-US"/>
+              </w:rPr>
+              <w:t>].</w:t>
+            </w:r>
+            <w:proofErr w:type="spellStart"/>
+            <w:r>
+              <w:rPr>
+                <w:rFonts w:ascii="Consolas" w:hAnsi="Consolas" w:cs="Consolas"/>
+                <w:sz w:val="22"/>
+                <w:szCs w:val="22"/>
+                <w:lang w:val="en-US"/>
+              </w:rPr>
+              <w:t>ansible_distribution</w:t>
+            </w:r>
+            <w:proofErr w:type="spellEnd"/>
+            <w:r>
+              <w:rPr>
+                <w:rFonts w:ascii="Consolas" w:hAnsi="Consolas" w:cs="Consolas"/>
+                <w:sz w:val="22"/>
+                <w:szCs w:val="22"/>
+                <w:lang w:val="en-US"/>
+              </w:rPr>
+              <w:t xml:space="preserve"> == 'Ubuntu'</w:t>
+            </w:r>
+          </w:p>
+        </w:tc>
+      </w:tr>
+    </w:tbl>
+    <w:p>
+      <w:pPr>
+        <w:rPr>
+          <w:lang w:val="en-US"/>
+        </w:rPr>
+      </w:pPr>
+    </w:p>
+    <w:p>
+      <w:pPr>
+        <w:rPr>
+          <w:lang w:val="el-GR"/>
+        </w:rPr>
+      </w:pPr>
+      <w:r>
+        <w:rPr>
+          <w:lang w:val="el-GR"/>
+        </w:rPr>
+        <w:lastRenderedPageBreak/>
+        <w:t xml:space="preserve">Στη συνέχεια κατεβαίνει η εφαρμογή στο </w:t>
+      </w:r>
+      <w:r>
+        <w:rPr>
+          <w:lang w:val="en-US"/>
+        </w:rPr>
+        <w:t>VM</w:t>
+      </w:r>
+      <w:r>
+        <w:rPr>
+          <w:lang w:val="el-GR"/>
+        </w:rPr>
+        <w:t xml:space="preserve"> </w:t>
+      </w:r>
+      <w:r>
+        <w:rPr>
+          <w:lang w:val="el-GR"/>
+        </w:rPr>
+        <w:t xml:space="preserve">και γίνεται </w:t>
+      </w:r>
+      <w:proofErr w:type="spellStart"/>
+      <w:r>
+        <w:rPr>
+          <w:lang w:val="en-US"/>
+        </w:rPr>
+        <w:t>untar</w:t>
+      </w:r>
+      <w:proofErr w:type="spellEnd"/>
+      <w:r>
+        <w:rPr>
+          <w:lang w:val="el-GR"/>
+        </w:rPr>
+        <w:t xml:space="preserve"> </w:t>
+      </w:r>
+      <w:r>
+        <w:rPr>
+          <w:lang w:val="el-GR"/>
+        </w:rPr>
+        <w:t xml:space="preserve">στο </w:t>
+      </w:r>
+      <w:r>
+        <w:rPr>
+          <w:lang w:val="en-US"/>
+        </w:rPr>
+        <w:t>path</w:t>
+      </w:r>
+      <w:r>
+        <w:rPr>
+          <w:lang w:val="el-GR"/>
+        </w:rPr>
+        <w:t xml:space="preserve"> </w:t>
+      </w:r>
+      <w:r>
+        <w:rPr>
+          <w:lang w:val="el-GR"/>
+        </w:rPr>
+        <w:t>/</w:t>
+      </w:r>
+      <w:r>
+        <w:rPr>
+          <w:lang w:val="en-US"/>
+        </w:rPr>
+        <w:t>var</w:t>
+      </w:r>
+      <w:r>
+        <w:rPr>
+          <w:lang w:val="el-GR"/>
+        </w:rPr>
+        <w:t>/</w:t>
+      </w:r>
+      <w:r>
+        <w:rPr>
+          <w:lang w:val="en-US"/>
+        </w:rPr>
+        <w:t>www</w:t>
+      </w:r>
+    </w:p>
+    <w:p>
+      <w:pPr>
+        <w:rPr>
+          <w:lang w:val="el-GR"/>
+        </w:rPr>
+      </w:pPr>
+    </w:p>
+    <w:tbl>
+      <w:tblPr>
+        <w:tblStyle w:val="TableGrid"/>
+        <w:tblW w:w="0" w:type="auto"/>
+        <w:tblLook w:val="04A0" w:firstRow="1" w:lastRow="0" w:firstColumn="1" w:lastColumn="0" w:noHBand="0" w:noVBand="1"/>
+      </w:tblPr>
+      <w:tblGrid>
+        <w:gridCol w:w="9016"/>
+      </w:tblGrid>
+      <w:tr>
+        <w:tc>
+          <w:tcPr>
+            <w:tcW w:w="9016" w:type="dxa"/>
+            <w:shd w:val="clear" w:color="auto" w:fill="E7E6E6" w:themeFill="background2"/>
+          </w:tcPr>
+          <w:p>
+            <w:pPr>
+              <w:rPr>
+                <w:rFonts w:ascii="Consolas" w:hAnsi="Consolas" w:cs="Consolas"/>
+                <w:sz w:val="22"/>
+                <w:szCs w:val="22"/>
+                <w:lang w:val="en-US"/>
+              </w:rPr>
+            </w:pPr>
+            <w:r>
+              <w:rPr>
+                <w:rFonts w:ascii="Consolas" w:hAnsi="Consolas" w:cs="Consolas"/>
+                <w:sz w:val="22"/>
+                <w:szCs w:val="22"/>
+                <w:lang w:val="el-GR"/>
+              </w:rPr>
+              <w:t xml:space="preserve">  </w:t>
+            </w:r>
+            <w:r>
+              <w:rPr>
+                <w:rFonts w:ascii="Consolas" w:hAnsi="Consolas" w:cs="Consolas"/>
+                <w:sz w:val="22"/>
+                <w:szCs w:val="22"/>
+                <w:lang w:val="en-US"/>
+              </w:rPr>
+              <w:t xml:space="preserve">- name: Download </w:t>
+            </w:r>
+            <w:proofErr w:type="spellStart"/>
+            <w:r>
+              <w:rPr>
+                <w:rFonts w:ascii="Consolas" w:hAnsi="Consolas" w:cs="Consolas"/>
+                <w:sz w:val="22"/>
+                <w:szCs w:val="22"/>
+                <w:lang w:val="en-US"/>
+              </w:rPr>
+              <w:t>owncloud</w:t>
+            </w:r>
+            <w:proofErr w:type="spellEnd"/>
+          </w:p>
+          <w:p>
+            <w:pPr>
+              <w:rPr>
+                <w:rFonts w:ascii="Consolas" w:hAnsi="Consolas" w:cs="Consolas"/>
+                <w:sz w:val="22"/>
+                <w:szCs w:val="22"/>
+                <w:lang w:val="en-US"/>
+              </w:rPr>
+            </w:pPr>
+            <w:r>
+              <w:rPr>
+                <w:rFonts w:ascii="Consolas" w:hAnsi="Consolas" w:cs="Consolas"/>
+                <w:sz w:val="22"/>
+                <w:szCs w:val="22"/>
+                <w:lang w:val="en-US"/>
+              </w:rPr>
+              <w:t xml:space="preserve">    </w:t>
+            </w:r>
+            <w:proofErr w:type="spellStart"/>
+            <w:r>
+              <w:rPr>
+                <w:rFonts w:ascii="Consolas" w:hAnsi="Consolas" w:cs="Consolas"/>
+                <w:sz w:val="22"/>
+                <w:szCs w:val="22"/>
+                <w:lang w:val="en-US"/>
+              </w:rPr>
+              <w:t>get_url</w:t>
+            </w:r>
+            <w:proofErr w:type="spellEnd"/>
+            <w:r>
+              <w:rPr>
+                <w:rFonts w:ascii="Consolas" w:hAnsi="Consolas" w:cs="Consolas"/>
+                <w:sz w:val="22"/>
+                <w:szCs w:val="22"/>
+                <w:lang w:val="en-US"/>
+              </w:rPr>
+              <w:t>:</w:t>
+            </w:r>
+          </w:p>
+          <w:p>
+            <w:pPr>
+              <w:rPr>
+                <w:rFonts w:ascii="Consolas" w:hAnsi="Consolas" w:cs="Consolas"/>
+                <w:sz w:val="22"/>
+                <w:szCs w:val="22"/>
+                <w:lang w:val="en-US"/>
+              </w:rPr>
+            </w:pPr>
+            <w:r>
+              <w:rPr>
+                <w:rFonts w:ascii="Consolas" w:hAnsi="Consolas" w:cs="Consolas"/>
+                <w:sz w:val="22"/>
+                <w:szCs w:val="22"/>
+                <w:lang w:val="en-US"/>
+              </w:rPr>
+              <w:t xml:space="preserve">      </w:t>
+            </w:r>
+            <w:proofErr w:type="spellStart"/>
+            <w:r>
+              <w:rPr>
+                <w:rFonts w:ascii="Consolas" w:hAnsi="Consolas" w:cs="Consolas"/>
+                <w:sz w:val="22"/>
+                <w:szCs w:val="22"/>
+                <w:lang w:val="en-US"/>
+              </w:rPr>
+              <w:t>url</w:t>
+            </w:r>
+            <w:proofErr w:type="spellEnd"/>
+            <w:r>
+              <w:rPr>
+                <w:rFonts w:ascii="Consolas" w:hAnsi="Consolas" w:cs="Consolas"/>
+                <w:sz w:val="22"/>
+                <w:szCs w:val="22"/>
+                <w:lang w:val="en-US"/>
+              </w:rPr>
+              <w:t>: "{{</w:t>
+            </w:r>
+            <w:proofErr w:type="spellStart"/>
+            <w:r>
+              <w:rPr>
+                <w:rFonts w:ascii="Consolas" w:hAnsi="Consolas" w:cs="Consolas"/>
+                <w:sz w:val="22"/>
+                <w:szCs w:val="22"/>
+                <w:lang w:val="en-US"/>
+              </w:rPr>
+              <w:t>owncloud_url</w:t>
+            </w:r>
+            <w:proofErr w:type="spellEnd"/>
+            <w:r>
+              <w:rPr>
+                <w:rFonts w:ascii="Consolas" w:hAnsi="Consolas" w:cs="Consolas"/>
+                <w:sz w:val="22"/>
+                <w:szCs w:val="22"/>
+                <w:lang w:val="en-US"/>
+              </w:rPr>
+              <w:t>}}"</w:t>
+            </w:r>
+          </w:p>
+          <w:p>
+            <w:pPr>
+              <w:rPr>
+                <w:rFonts w:ascii="Consolas" w:hAnsi="Consolas" w:cs="Consolas"/>
+                <w:sz w:val="22"/>
+                <w:szCs w:val="22"/>
+                <w:lang w:val="en-US"/>
+              </w:rPr>
+            </w:pPr>
+            <w:r>
+              <w:rPr>
+                <w:rFonts w:ascii="Consolas" w:hAnsi="Consolas" w:cs="Consolas"/>
+                <w:sz w:val="22"/>
+                <w:szCs w:val="22"/>
+                <w:lang w:val="en-US"/>
+              </w:rPr>
+              <w:t xml:space="preserve">      </w:t>
+            </w:r>
+            <w:proofErr w:type="spellStart"/>
+            <w:r>
+              <w:rPr>
+                <w:rFonts w:ascii="Consolas" w:hAnsi="Consolas" w:cs="Consolas"/>
+                <w:sz w:val="22"/>
+                <w:szCs w:val="22"/>
+                <w:lang w:val="en-US"/>
+              </w:rPr>
+              <w:t>dest</w:t>
+            </w:r>
+            <w:proofErr w:type="spellEnd"/>
+            <w:r>
+              <w:rPr>
+                <w:rFonts w:ascii="Consolas" w:hAnsi="Consolas" w:cs="Consolas"/>
+                <w:sz w:val="22"/>
+                <w:szCs w:val="22"/>
+                <w:lang w:val="en-US"/>
+              </w:rPr>
+              <w:t>: "{{</w:t>
+            </w:r>
+            <w:proofErr w:type="spellStart"/>
+            <w:r>
+              <w:rPr>
+                <w:rFonts w:ascii="Consolas" w:hAnsi="Consolas" w:cs="Consolas"/>
+                <w:sz w:val="22"/>
+                <w:szCs w:val="22"/>
+                <w:lang w:val="en-US"/>
+              </w:rPr>
+              <w:t>user_dir</w:t>
+            </w:r>
+            <w:proofErr w:type="spellEnd"/>
+            <w:r>
+              <w:rPr>
+                <w:rFonts w:ascii="Consolas" w:hAnsi="Consolas" w:cs="Consolas"/>
+                <w:sz w:val="22"/>
+                <w:szCs w:val="22"/>
+                <w:lang w:val="en-US"/>
+              </w:rPr>
+              <w:t>}}"</w:t>
+            </w:r>
+          </w:p>
+          <w:p>
+            <w:pPr>
+              <w:rPr>
+                <w:rFonts w:ascii="Consolas" w:hAnsi="Consolas" w:cs="Consolas"/>
+                <w:sz w:val="22"/>
+                <w:szCs w:val="22"/>
+                <w:lang w:val="en-US"/>
+              </w:rPr>
+            </w:pPr>
+            <w:r>
+              <w:rPr>
+                <w:rFonts w:ascii="Consolas" w:hAnsi="Consolas" w:cs="Consolas"/>
+                <w:sz w:val="22"/>
+                <w:szCs w:val="22"/>
+                <w:lang w:val="en-US"/>
+              </w:rPr>
+              <w:t xml:space="preserve">      #force: yes</w:t>
+            </w:r>
+          </w:p>
+          <w:p>
+            <w:pPr>
+              <w:rPr>
+                <w:rFonts w:ascii="Consolas" w:hAnsi="Consolas" w:cs="Consolas"/>
+                <w:sz w:val="22"/>
+                <w:szCs w:val="22"/>
+                <w:lang w:val="en-US"/>
+              </w:rPr>
+            </w:pPr>
+            <w:r>
+              <w:rPr>
+                <w:rFonts w:ascii="Consolas" w:hAnsi="Consolas" w:cs="Consolas"/>
+                <w:sz w:val="22"/>
+                <w:szCs w:val="22"/>
+                <w:lang w:val="en-US"/>
+              </w:rPr>
+              <w:t xml:space="preserve">  </w:t>
+            </w:r>
+          </w:p>
+          <w:p>
+            <w:pPr>
+              <w:rPr>
+                <w:rFonts w:ascii="Consolas" w:hAnsi="Consolas" w:cs="Consolas"/>
+                <w:sz w:val="22"/>
+                <w:szCs w:val="22"/>
+                <w:lang w:val="en-US"/>
+              </w:rPr>
+            </w:pPr>
+            <w:r>
+              <w:rPr>
+                <w:rFonts w:ascii="Consolas" w:hAnsi="Consolas" w:cs="Consolas"/>
+                <w:sz w:val="22"/>
+                <w:szCs w:val="22"/>
+                <w:lang w:val="en-US"/>
+              </w:rPr>
+              <w:t xml:space="preserve">  - name: Unarchive downloaded file </w:t>
+            </w:r>
+          </w:p>
+          <w:p>
+            <w:pPr>
+              <w:rPr>
+                <w:rFonts w:ascii="Consolas" w:hAnsi="Consolas" w:cs="Consolas"/>
+                <w:sz w:val="22"/>
+                <w:szCs w:val="22"/>
+                <w:lang w:val="en-US"/>
+              </w:rPr>
+            </w:pPr>
+            <w:r>
+              <w:rPr>
+                <w:rFonts w:ascii="Consolas" w:hAnsi="Consolas" w:cs="Consolas"/>
+                <w:sz w:val="22"/>
+                <w:szCs w:val="22"/>
+                <w:lang w:val="en-US"/>
+              </w:rPr>
+              <w:t xml:space="preserve">    </w:t>
+            </w:r>
+            <w:proofErr w:type="spellStart"/>
+            <w:r>
+              <w:rPr>
+                <w:rFonts w:ascii="Consolas" w:hAnsi="Consolas" w:cs="Consolas"/>
+                <w:sz w:val="22"/>
+                <w:szCs w:val="22"/>
+                <w:lang w:val="en-US"/>
+              </w:rPr>
+              <w:t>ansible.builtin.unarchive</w:t>
+            </w:r>
+            <w:proofErr w:type="spellEnd"/>
+            <w:r>
+              <w:rPr>
+                <w:rFonts w:ascii="Consolas" w:hAnsi="Consolas" w:cs="Consolas"/>
+                <w:sz w:val="22"/>
+                <w:szCs w:val="22"/>
+                <w:lang w:val="en-US"/>
+              </w:rPr>
+              <w:t>:</w:t>
+            </w:r>
+          </w:p>
+          <w:p>
+            <w:pPr>
+              <w:rPr>
+                <w:rFonts w:ascii="Consolas" w:hAnsi="Consolas" w:cs="Consolas"/>
+                <w:sz w:val="22"/>
+                <w:szCs w:val="22"/>
+                <w:lang w:val="en-US"/>
+              </w:rPr>
+            </w:pPr>
+            <w:r>
+              <w:rPr>
+                <w:rFonts w:ascii="Consolas" w:hAnsi="Consolas" w:cs="Consolas"/>
+                <w:sz w:val="22"/>
+                <w:szCs w:val="22"/>
+                <w:lang w:val="en-US"/>
+              </w:rPr>
+              <w:t xml:space="preserve">      </w:t>
+            </w:r>
+            <w:proofErr w:type="spellStart"/>
+            <w:r>
+              <w:rPr>
+                <w:rFonts w:ascii="Consolas" w:hAnsi="Consolas" w:cs="Consolas"/>
+                <w:sz w:val="22"/>
+                <w:szCs w:val="22"/>
+                <w:lang w:val="en-US"/>
+              </w:rPr>
+              <w:t>src</w:t>
+            </w:r>
+            <w:proofErr w:type="spellEnd"/>
+            <w:r>
+              <w:rPr>
+                <w:rFonts w:ascii="Consolas" w:hAnsi="Consolas" w:cs="Consolas"/>
+                <w:sz w:val="22"/>
+                <w:szCs w:val="22"/>
+                <w:lang w:val="en-US"/>
+              </w:rPr>
+              <w:t>: /home/vagrant/owncloud-complete-20210326.tar.bz2</w:t>
+            </w:r>
+          </w:p>
+          <w:p>
+            <w:pPr>
+              <w:rPr>
+                <w:rFonts w:ascii="Consolas" w:hAnsi="Consolas" w:cs="Consolas"/>
+                <w:sz w:val="22"/>
+                <w:szCs w:val="22"/>
+                <w:lang w:val="en-US"/>
+              </w:rPr>
+            </w:pPr>
+            <w:r>
+              <w:rPr>
+                <w:rFonts w:ascii="Consolas" w:hAnsi="Consolas" w:cs="Consolas"/>
+                <w:sz w:val="22"/>
+                <w:szCs w:val="22"/>
+                <w:lang w:val="en-US"/>
+              </w:rPr>
+              <w:t xml:space="preserve">      </w:t>
+            </w:r>
+            <w:proofErr w:type="spellStart"/>
+            <w:r>
+              <w:rPr>
+                <w:rFonts w:ascii="Consolas" w:hAnsi="Consolas" w:cs="Consolas"/>
+                <w:sz w:val="22"/>
+                <w:szCs w:val="22"/>
+                <w:lang w:val="en-US"/>
+              </w:rPr>
+              <w:t>dest</w:t>
+            </w:r>
+            <w:proofErr w:type="spellEnd"/>
+            <w:r>
+              <w:rPr>
+                <w:rFonts w:ascii="Consolas" w:hAnsi="Consolas" w:cs="Consolas"/>
+                <w:sz w:val="22"/>
+                <w:szCs w:val="22"/>
+                <w:lang w:val="en-US"/>
+              </w:rPr>
+              <w:t>: /var/www</w:t>
+            </w:r>
+          </w:p>
+          <w:p>
+            <w:pPr>
+              <w:rPr>
+                <w:rFonts w:ascii="Consolas" w:hAnsi="Consolas" w:cs="Consolas"/>
+                <w:sz w:val="22"/>
+                <w:szCs w:val="22"/>
+                <w:lang w:val="en-US"/>
+              </w:rPr>
+            </w:pPr>
+            <w:r>
+              <w:rPr>
+                <w:rFonts w:ascii="Consolas" w:hAnsi="Consolas" w:cs="Consolas"/>
+                <w:sz w:val="22"/>
+                <w:szCs w:val="22"/>
+                <w:lang w:val="en-US"/>
+              </w:rPr>
+              <w:t xml:space="preserve">      </w:t>
+            </w:r>
+            <w:proofErr w:type="spellStart"/>
+            <w:r>
+              <w:rPr>
+                <w:rFonts w:ascii="Consolas" w:hAnsi="Consolas" w:cs="Consolas"/>
+                <w:sz w:val="22"/>
+                <w:szCs w:val="22"/>
+                <w:lang w:val="en-US"/>
+              </w:rPr>
+              <w:t>remote_src</w:t>
+            </w:r>
+            <w:proofErr w:type="spellEnd"/>
+            <w:r>
+              <w:rPr>
+                <w:rFonts w:ascii="Consolas" w:hAnsi="Consolas" w:cs="Consolas"/>
+                <w:sz w:val="22"/>
+                <w:szCs w:val="22"/>
+                <w:lang w:val="en-US"/>
+              </w:rPr>
+              <w:t>: yes</w:t>
+            </w:r>
+          </w:p>
+          <w:p>
+            <w:pPr>
+              <w:rPr>
+                <w:sz w:val="22"/>
+                <w:szCs w:val="22"/>
+                <w:lang w:val="en-US"/>
+              </w:rPr>
+            </w:pPr>
+            <w:r>
+              <w:rPr>
+                <w:rFonts w:ascii="Consolas" w:hAnsi="Consolas" w:cs="Consolas"/>
+                <w:sz w:val="22"/>
+                <w:szCs w:val="22"/>
+                <w:lang w:val="en-US"/>
+              </w:rPr>
+              <w:t xml:space="preserve">    become: yes</w:t>
+            </w:r>
+          </w:p>
+        </w:tc>
+      </w:tr>
+    </w:tbl>
+    <w:p>
+      <w:pPr>
+        <w:rPr>
+          <w:lang w:val="en-US"/>
+        </w:rPr>
+      </w:pPr>
+    </w:p>
+    <w:p>
+      <w:pPr>
+        <w:rPr>
+          <w:lang w:val="el-GR"/>
+        </w:rPr>
+      </w:pPr>
+      <w:r>
+        <w:rPr>
+          <w:lang w:val="el-GR"/>
+        </w:rPr>
+        <w:t xml:space="preserve">Το πρώτο </w:t>
+      </w:r>
+      <w:r>
+        <w:rPr>
+          <w:lang w:val="en-US"/>
+        </w:rPr>
+        <w:t>task</w:t>
+      </w:r>
+      <w:r>
+        <w:rPr>
+          <w:lang w:val="el-GR"/>
+        </w:rPr>
+        <w:t xml:space="preserve"> </w:t>
+      </w:r>
+      <w:r>
+        <w:rPr>
+          <w:lang w:val="el-GR"/>
+        </w:rPr>
+        <w:t xml:space="preserve">αντιγράφει ένα βασικό </w:t>
+      </w:r>
+      <w:r>
+        <w:rPr>
+          <w:lang w:val="en-US"/>
+        </w:rPr>
+        <w:t>configuration</w:t>
+      </w:r>
+      <w:r>
+        <w:rPr>
+          <w:lang w:val="el-GR"/>
+        </w:rPr>
+        <w:t xml:space="preserve"> </w:t>
+      </w:r>
+      <w:r>
+        <w:rPr>
+          <w:lang w:val="en-US"/>
+        </w:rPr>
+        <w:t>file</w:t>
+      </w:r>
+      <w:r>
+        <w:rPr>
+          <w:lang w:val="el-GR"/>
+        </w:rPr>
+        <w:t xml:space="preserve"> </w:t>
+      </w:r>
+      <w:r>
+        <w:rPr>
+          <w:lang w:val="el-GR"/>
+        </w:rPr>
+        <w:t xml:space="preserve">που υπάρχει ήδη στο </w:t>
+      </w:r>
+      <w:r>
+        <w:rPr>
+          <w:lang w:val="en-US"/>
+        </w:rPr>
+        <w:t>git</w:t>
+      </w:r>
+      <w:r>
+        <w:rPr>
+          <w:lang w:val="el-GR"/>
+        </w:rPr>
+        <w:t xml:space="preserve"> </w:t>
+      </w:r>
+      <w:r>
+        <w:rPr>
+          <w:lang w:val="el-GR"/>
+        </w:rPr>
+        <w:t xml:space="preserve">και ενεργοποιείται το </w:t>
+      </w:r>
+      <w:r>
+        <w:rPr>
+          <w:lang w:val="en-US"/>
+        </w:rPr>
+        <w:t>site</w:t>
+      </w:r>
+      <w:r>
+        <w:rPr>
+          <w:lang w:val="el-GR"/>
+        </w:rPr>
+        <w:t xml:space="preserve"> </w:t>
+      </w:r>
+      <w:r>
+        <w:rPr>
+          <w:lang w:val="el-GR"/>
+        </w:rPr>
+        <w:t xml:space="preserve">με ένα </w:t>
+      </w:r>
+      <w:r>
+        <w:rPr>
+          <w:lang w:val="en-US"/>
+        </w:rPr>
+        <w:t>soft</w:t>
+      </w:r>
+      <w:r>
+        <w:rPr>
+          <w:lang w:val="el-GR"/>
+        </w:rPr>
+        <w:t xml:space="preserve"> </w:t>
+      </w:r>
+      <w:r>
+        <w:rPr>
+          <w:lang w:val="en-US"/>
+        </w:rPr>
+        <w:t>link</w:t>
+      </w:r>
+      <w:r>
+        <w:rPr>
+          <w:lang w:val="el-GR"/>
+        </w:rPr>
+        <w:t xml:space="preserve"> </w:t>
+      </w:r>
+      <w:r>
+        <w:rPr>
+          <w:lang w:val="el-GR"/>
+        </w:rPr>
+        <w:t xml:space="preserve">στο κατάλληλο </w:t>
+      </w:r>
+      <w:r>
+        <w:rPr>
+          <w:lang w:val="en-US"/>
+        </w:rPr>
+        <w:t>path</w:t>
+      </w:r>
+      <w:r>
+        <w:rPr>
+          <w:lang w:val="el-GR"/>
+        </w:rPr>
+        <w:t xml:space="preserve">. </w:t>
+      </w:r>
+      <w:r>
+        <w:rPr>
+          <w:lang w:val="el-GR"/>
+        </w:rPr>
+        <w:t xml:space="preserve">Επίσης για τις αλλαγές αυτές απαιτείται επανεκκίνηση του </w:t>
+      </w:r>
+      <w:r>
+        <w:rPr>
+          <w:lang w:val="en-US"/>
+        </w:rPr>
+        <w:t>service</w:t>
+      </w:r>
+      <w:r>
+        <w:rPr>
+          <w:lang w:val="el-GR"/>
+        </w:rPr>
+        <w:t xml:space="preserve"> </w:t>
+      </w:r>
+      <w:r>
+        <w:rPr>
+          <w:lang w:val="el-GR"/>
+        </w:rPr>
+        <w:t xml:space="preserve">του </w:t>
+      </w:r>
+      <w:r>
+        <w:rPr>
+          <w:lang w:val="en-US"/>
+        </w:rPr>
+        <w:t>apache</w:t>
+      </w:r>
+      <w:r>
+        <w:rPr>
+          <w:lang w:val="el-GR"/>
+        </w:rPr>
+        <w:t xml:space="preserve"> </w:t>
+      </w:r>
+      <w:r>
+        <w:rPr>
+          <w:lang w:val="el-GR"/>
+        </w:rPr>
+        <w:t xml:space="preserve">όπου γίνεται με τον κατάλληλο </w:t>
+      </w:r>
+      <w:r>
+        <w:rPr>
+          <w:lang w:val="en-US"/>
+        </w:rPr>
+        <w:t>handler</w:t>
+      </w:r>
+      <w:r>
+        <w:rPr>
+          <w:lang w:val="el-GR"/>
+        </w:rPr>
+        <w:t>.</w:t>
+      </w:r>
+    </w:p>
+    <w:p>
+      <w:pPr>
+        <w:rPr>
+          <w:lang w:val="el-GR"/>
+        </w:rPr>
+      </w:pPr>
+    </w:p>
+    <w:tbl>
+      <w:tblPr>
+        <w:tblStyle w:val="TableGrid"/>
+        <w:tblW w:w="0" w:type="auto"/>
+        <w:tblLook w:val="04A0" w:firstRow="1" w:lastRow="0" w:firstColumn="1" w:lastColumn="0" w:noHBand="0" w:noVBand="1"/>
+      </w:tblPr>
+      <w:tblGrid>
+        <w:gridCol w:w="9016"/>
+      </w:tblGrid>
+      <w:tr>
+        <w:tc>
+          <w:tcPr>
+            <w:tcW w:w="9016" w:type="dxa"/>
+            <w:shd w:val="clear" w:color="auto" w:fill="E7E6E6" w:themeFill="background2"/>
+          </w:tcPr>
+          <w:p>
+            <w:pPr>
+              <w:rPr>
+                <w:rFonts w:ascii="Consolas" w:hAnsi="Consolas" w:cs="Consolas"/>
+                <w:sz w:val="22"/>
+                <w:szCs w:val="22"/>
+                <w:lang w:val="en-US"/>
+              </w:rPr>
+            </w:pPr>
+            <w:r>
+              <w:rPr>
+                <w:rFonts w:ascii="Consolas" w:hAnsi="Consolas" w:cs="Consolas"/>
+                <w:sz w:val="22"/>
+                <w:szCs w:val="22"/>
+                <w:lang w:val="el-GR"/>
+              </w:rPr>
+              <w:t xml:space="preserve">  </w:t>
+            </w:r>
+            <w:r>
+              <w:rPr>
+                <w:rFonts w:ascii="Consolas" w:hAnsi="Consolas" w:cs="Consolas"/>
+                <w:sz w:val="22"/>
+                <w:szCs w:val="22"/>
+                <w:lang w:val="en-US"/>
+              </w:rPr>
+              <w:t xml:space="preserve">- name: Copy </w:t>
+            </w:r>
+            <w:proofErr w:type="spellStart"/>
+            <w:r>
+              <w:rPr>
+                <w:rFonts w:ascii="Consolas" w:hAnsi="Consolas" w:cs="Consolas"/>
+                <w:sz w:val="22"/>
+                <w:szCs w:val="22"/>
+                <w:lang w:val="en-US"/>
+              </w:rPr>
+              <w:t>ownlcloud</w:t>
+            </w:r>
+            <w:proofErr w:type="spellEnd"/>
+            <w:r>
+              <w:rPr>
+                <w:rFonts w:ascii="Consolas" w:hAnsi="Consolas" w:cs="Consolas"/>
+                <w:sz w:val="22"/>
+                <w:szCs w:val="22"/>
+                <w:lang w:val="en-US"/>
+              </w:rPr>
+              <w:t xml:space="preserve"> conf file</w:t>
+            </w:r>
+          </w:p>
+          <w:p>
+            <w:pPr>
+              <w:rPr>
+                <w:rFonts w:ascii="Consolas" w:hAnsi="Consolas" w:cs="Consolas"/>
+                <w:sz w:val="22"/>
+                <w:szCs w:val="22"/>
+                <w:lang w:val="en-US"/>
+              </w:rPr>
+            </w:pPr>
+            <w:r>
+              <w:rPr>
+                <w:rFonts w:ascii="Consolas" w:hAnsi="Consolas" w:cs="Consolas"/>
+                <w:sz w:val="22"/>
+                <w:szCs w:val="22"/>
+                <w:lang w:val="en-US"/>
+              </w:rPr>
+              <w:t xml:space="preserve">    template:</w:t>
+            </w:r>
+          </w:p>
+          <w:p>
+            <w:pPr>
+              <w:rPr>
+                <w:rFonts w:ascii="Consolas" w:hAnsi="Consolas" w:cs="Consolas"/>
+                <w:sz w:val="22"/>
+                <w:szCs w:val="22"/>
+                <w:lang w:val="en-US"/>
+              </w:rPr>
+            </w:pPr>
+            <w:r>
+              <w:rPr>
+                <w:rFonts w:ascii="Consolas" w:hAnsi="Consolas" w:cs="Consolas"/>
+                <w:sz w:val="22"/>
+                <w:szCs w:val="22"/>
+                <w:lang w:val="en-US"/>
+              </w:rPr>
+              <w:t xml:space="preserve">      </w:t>
+            </w:r>
+            <w:proofErr w:type="spellStart"/>
+            <w:r>
+              <w:rPr>
+                <w:rFonts w:ascii="Consolas" w:hAnsi="Consolas" w:cs="Consolas"/>
+                <w:sz w:val="22"/>
+                <w:szCs w:val="22"/>
+                <w:lang w:val="en-US"/>
+              </w:rPr>
+              <w:t>src</w:t>
+            </w:r>
+            <w:proofErr w:type="spellEnd"/>
+            <w:r>
+              <w:rPr>
+                <w:rFonts w:ascii="Consolas" w:hAnsi="Consolas" w:cs="Consolas"/>
+                <w:sz w:val="22"/>
+                <w:szCs w:val="22"/>
+                <w:lang w:val="en-US"/>
+              </w:rPr>
+              <w:t>: ../files/</w:t>
+            </w:r>
+            <w:proofErr w:type="spellStart"/>
+            <w:r>
+              <w:rPr>
+                <w:rFonts w:ascii="Consolas" w:hAnsi="Consolas" w:cs="Consolas"/>
+                <w:sz w:val="22"/>
+                <w:szCs w:val="22"/>
+                <w:lang w:val="en-US"/>
+              </w:rPr>
+              <w:t>owncloud.conf</w:t>
+            </w:r>
+            <w:proofErr w:type="spellEnd"/>
+          </w:p>
+          <w:p>
+            <w:pPr>
+              <w:rPr>
+                <w:rFonts w:ascii="Consolas" w:hAnsi="Consolas" w:cs="Consolas"/>
+                <w:sz w:val="22"/>
+                <w:szCs w:val="22"/>
+                <w:lang w:val="en-US"/>
+              </w:rPr>
+            </w:pPr>
+            <w:r>
+              <w:rPr>
+                <w:rFonts w:ascii="Consolas" w:hAnsi="Consolas" w:cs="Consolas"/>
+                <w:sz w:val="22"/>
+                <w:szCs w:val="22"/>
+                <w:lang w:val="en-US"/>
+              </w:rPr>
+              <w:t xml:space="preserve">      </w:t>
+            </w:r>
+            <w:proofErr w:type="spellStart"/>
+            <w:r>
+              <w:rPr>
+                <w:rFonts w:ascii="Consolas" w:hAnsi="Consolas" w:cs="Consolas"/>
+                <w:sz w:val="22"/>
+                <w:szCs w:val="22"/>
+                <w:lang w:val="en-US"/>
+              </w:rPr>
+              <w:t>dest</w:t>
+            </w:r>
+            <w:proofErr w:type="spellEnd"/>
+            <w:r>
+              <w:rPr>
+                <w:rFonts w:ascii="Consolas" w:hAnsi="Consolas" w:cs="Consolas"/>
+                <w:sz w:val="22"/>
+                <w:szCs w:val="22"/>
+                <w:lang w:val="en-US"/>
+              </w:rPr>
+              <w:t>: "/</w:t>
+            </w:r>
+            <w:proofErr w:type="spellStart"/>
+            <w:r>
+              <w:rPr>
+                <w:rFonts w:ascii="Consolas" w:hAnsi="Consolas" w:cs="Consolas"/>
+                <w:sz w:val="22"/>
+                <w:szCs w:val="22"/>
+                <w:lang w:val="en-US"/>
+              </w:rPr>
+              <w:t>etc</w:t>
+            </w:r>
+            <w:proofErr w:type="spellEnd"/>
+            <w:r>
+              <w:rPr>
+                <w:rFonts w:ascii="Consolas" w:hAnsi="Consolas" w:cs="Consolas"/>
+                <w:sz w:val="22"/>
+                <w:szCs w:val="22"/>
+                <w:lang w:val="en-US"/>
+              </w:rPr>
+              <w:t>/apache2/sites-available/</w:t>
+            </w:r>
+            <w:proofErr w:type="spellStart"/>
+            <w:r>
+              <w:rPr>
+                <w:rFonts w:ascii="Consolas" w:hAnsi="Consolas" w:cs="Consolas"/>
+                <w:sz w:val="22"/>
+                <w:szCs w:val="22"/>
+                <w:lang w:val="en-US"/>
+              </w:rPr>
+              <w:t>owncloud.conf</w:t>
+            </w:r>
+            <w:proofErr w:type="spellEnd"/>
+            <w:r>
+              <w:rPr>
+                <w:rFonts w:ascii="Consolas" w:hAnsi="Consolas" w:cs="Consolas"/>
+                <w:sz w:val="22"/>
+                <w:szCs w:val="22"/>
+                <w:lang w:val="en-US"/>
+              </w:rPr>
+              <w:t>"</w:t>
+            </w:r>
+          </w:p>
+          <w:p>
+            <w:pPr>
+              <w:rPr>
+                <w:rFonts w:ascii="Consolas" w:hAnsi="Consolas" w:cs="Consolas"/>
+                <w:sz w:val="22"/>
+                <w:szCs w:val="22"/>
+                <w:lang w:val="en-US"/>
+              </w:rPr>
+            </w:pPr>
+            <w:r>
+              <w:rPr>
+                <w:rFonts w:ascii="Consolas" w:hAnsi="Consolas" w:cs="Consolas"/>
+                <w:sz w:val="22"/>
+                <w:szCs w:val="22"/>
+                <w:lang w:val="en-US"/>
+              </w:rPr>
+              <w:t xml:space="preserve">    become: yes</w:t>
+            </w:r>
+          </w:p>
+          <w:p>
+            <w:pPr>
+              <w:rPr>
+                <w:rFonts w:ascii="Consolas" w:hAnsi="Consolas" w:cs="Consolas"/>
+                <w:sz w:val="22"/>
+                <w:szCs w:val="22"/>
+                <w:lang w:val="en-US"/>
+              </w:rPr>
+            </w:pPr>
+          </w:p>
+          <w:p>
+            <w:pPr>
+              <w:rPr>
+                <w:rFonts w:ascii="Consolas" w:hAnsi="Consolas" w:cs="Consolas"/>
+                <w:sz w:val="22"/>
+                <w:szCs w:val="22"/>
+                <w:lang w:val="en-US"/>
+              </w:rPr>
+            </w:pPr>
+            <w:r>
+              <w:rPr>
+                <w:rFonts w:ascii="Consolas" w:hAnsi="Consolas" w:cs="Consolas"/>
+                <w:sz w:val="22"/>
+                <w:szCs w:val="22"/>
+                <w:lang w:val="en-US"/>
+              </w:rPr>
+              <w:t xml:space="preserve">  - name: Enable </w:t>
+            </w:r>
+            <w:proofErr w:type="spellStart"/>
+            <w:r>
+              <w:rPr>
+                <w:rFonts w:ascii="Consolas" w:hAnsi="Consolas" w:cs="Consolas"/>
+                <w:sz w:val="22"/>
+                <w:szCs w:val="22"/>
+                <w:lang w:val="en-US"/>
+              </w:rPr>
+              <w:t>owncloud</w:t>
+            </w:r>
+            <w:proofErr w:type="spellEnd"/>
+            <w:r>
+              <w:rPr>
+                <w:rFonts w:ascii="Consolas" w:hAnsi="Consolas" w:cs="Consolas"/>
+                <w:sz w:val="22"/>
+                <w:szCs w:val="22"/>
+                <w:lang w:val="en-US"/>
+              </w:rPr>
+              <w:t xml:space="preserve"> site on apache</w:t>
+            </w:r>
+          </w:p>
+          <w:p>
+            <w:pPr>
+              <w:rPr>
+                <w:rFonts w:ascii="Consolas" w:hAnsi="Consolas" w:cs="Consolas"/>
+                <w:sz w:val="22"/>
+                <w:szCs w:val="22"/>
+                <w:lang w:val="en-US"/>
+              </w:rPr>
+            </w:pPr>
+            <w:r>
+              <w:rPr>
+                <w:rFonts w:ascii="Consolas" w:hAnsi="Consolas" w:cs="Consolas"/>
+                <w:sz w:val="22"/>
+                <w:szCs w:val="22"/>
+                <w:lang w:val="en-US"/>
+              </w:rPr>
+              <w:t xml:space="preserve">    file:</w:t>
+            </w:r>
+          </w:p>
+          <w:p>
+            <w:pPr>
+              <w:rPr>
+                <w:rFonts w:ascii="Consolas" w:hAnsi="Consolas" w:cs="Consolas"/>
+                <w:sz w:val="22"/>
+                <w:szCs w:val="22"/>
+                <w:lang w:val="en-US"/>
+              </w:rPr>
+            </w:pPr>
+            <w:r>
+              <w:rPr>
+                <w:rFonts w:ascii="Consolas" w:hAnsi="Consolas" w:cs="Consolas"/>
+                <w:sz w:val="22"/>
+                <w:szCs w:val="22"/>
+                <w:lang w:val="en-US"/>
+              </w:rPr>
+              <w:t xml:space="preserve">      </w:t>
+            </w:r>
+            <w:proofErr w:type="spellStart"/>
+            <w:r>
+              <w:rPr>
+                <w:rFonts w:ascii="Consolas" w:hAnsi="Consolas" w:cs="Consolas"/>
+                <w:sz w:val="22"/>
+                <w:szCs w:val="22"/>
+                <w:lang w:val="en-US"/>
+              </w:rPr>
+              <w:t>src</w:t>
+            </w:r>
+            <w:proofErr w:type="spellEnd"/>
+            <w:r>
+              <w:rPr>
+                <w:rFonts w:ascii="Consolas" w:hAnsi="Consolas" w:cs="Consolas"/>
+                <w:sz w:val="22"/>
+                <w:szCs w:val="22"/>
+                <w:lang w:val="en-US"/>
+              </w:rPr>
+              <w:t>: "/</w:t>
+            </w:r>
+            <w:proofErr w:type="spellStart"/>
+            <w:r>
+              <w:rPr>
+                <w:rFonts w:ascii="Consolas" w:hAnsi="Consolas" w:cs="Consolas"/>
+                <w:sz w:val="22"/>
+                <w:szCs w:val="22"/>
+                <w:lang w:val="en-US"/>
+              </w:rPr>
+              <w:t>etc</w:t>
+            </w:r>
+            <w:proofErr w:type="spellEnd"/>
+            <w:r>
+              <w:rPr>
+                <w:rFonts w:ascii="Consolas" w:hAnsi="Consolas" w:cs="Consolas"/>
+                <w:sz w:val="22"/>
+                <w:szCs w:val="22"/>
+                <w:lang w:val="en-US"/>
+              </w:rPr>
+              <w:t>/apache2/sites-available/</w:t>
+            </w:r>
+            <w:proofErr w:type="spellStart"/>
+            <w:r>
+              <w:rPr>
+                <w:rFonts w:ascii="Consolas" w:hAnsi="Consolas" w:cs="Consolas"/>
+                <w:sz w:val="22"/>
+                <w:szCs w:val="22"/>
+                <w:lang w:val="en-US"/>
+              </w:rPr>
+              <w:t>owncloud.conf</w:t>
+            </w:r>
+            <w:proofErr w:type="spellEnd"/>
+            <w:r>
+              <w:rPr>
+                <w:rFonts w:ascii="Consolas" w:hAnsi="Consolas" w:cs="Consolas"/>
+                <w:sz w:val="22"/>
+                <w:szCs w:val="22"/>
+                <w:lang w:val="en-US"/>
+              </w:rPr>
+              <w:t>"</w:t>
+            </w:r>
+          </w:p>
+          <w:p>
+            <w:pPr>
+              <w:rPr>
+                <w:rFonts w:ascii="Consolas" w:hAnsi="Consolas" w:cs="Consolas"/>
+                <w:sz w:val="22"/>
+                <w:szCs w:val="22"/>
+                <w:lang w:val="en-US"/>
+              </w:rPr>
+            </w:pPr>
+            <w:r>
+              <w:rPr>
+                <w:rFonts w:ascii="Consolas" w:hAnsi="Consolas" w:cs="Consolas"/>
+                <w:sz w:val="22"/>
+                <w:szCs w:val="22"/>
+                <w:lang w:val="en-US"/>
+              </w:rPr>
+              <w:t xml:space="preserve">      </w:t>
+            </w:r>
+            <w:proofErr w:type="spellStart"/>
+            <w:r>
+              <w:rPr>
+                <w:rFonts w:ascii="Consolas" w:hAnsi="Consolas" w:cs="Consolas"/>
+                <w:sz w:val="22"/>
+                <w:szCs w:val="22"/>
+                <w:lang w:val="en-US"/>
+              </w:rPr>
+              <w:t>dest</w:t>
+            </w:r>
+            <w:proofErr w:type="spellEnd"/>
+            <w:r>
+              <w:rPr>
+                <w:rFonts w:ascii="Consolas" w:hAnsi="Consolas" w:cs="Consolas"/>
+                <w:sz w:val="22"/>
+                <w:szCs w:val="22"/>
+                <w:lang w:val="en-US"/>
+              </w:rPr>
+              <w:t>: "/</w:t>
+            </w:r>
+            <w:proofErr w:type="spellStart"/>
+            <w:r>
+              <w:rPr>
+                <w:rFonts w:ascii="Consolas" w:hAnsi="Consolas" w:cs="Consolas"/>
+                <w:sz w:val="22"/>
+                <w:szCs w:val="22"/>
+                <w:lang w:val="en-US"/>
+              </w:rPr>
+              <w:t>etc</w:t>
+            </w:r>
+            <w:proofErr w:type="spellEnd"/>
+            <w:r>
+              <w:rPr>
+                <w:rFonts w:ascii="Consolas" w:hAnsi="Consolas" w:cs="Consolas"/>
+                <w:sz w:val="22"/>
+                <w:szCs w:val="22"/>
+                <w:lang w:val="en-US"/>
+              </w:rPr>
+              <w:t>/apache2/sites-enabled/</w:t>
+            </w:r>
+            <w:proofErr w:type="spellStart"/>
+            <w:r>
+              <w:rPr>
+                <w:rFonts w:ascii="Consolas" w:hAnsi="Consolas" w:cs="Consolas"/>
+                <w:sz w:val="22"/>
+                <w:szCs w:val="22"/>
+                <w:lang w:val="en-US"/>
+              </w:rPr>
+              <w:t>owncloud.conf</w:t>
+            </w:r>
+            <w:proofErr w:type="spellEnd"/>
+            <w:r>
+              <w:rPr>
+                <w:rFonts w:ascii="Consolas" w:hAnsi="Consolas" w:cs="Consolas"/>
+                <w:sz w:val="22"/>
+                <w:szCs w:val="22"/>
+                <w:lang w:val="en-US"/>
+              </w:rPr>
+              <w:t>"</w:t>
+            </w:r>
+          </w:p>
+          <w:p>
+            <w:pPr>
+              <w:rPr>
+                <w:rFonts w:ascii="Consolas" w:hAnsi="Consolas" w:cs="Consolas"/>
+                <w:sz w:val="22"/>
+                <w:szCs w:val="22"/>
+                <w:lang w:val="en-US"/>
+              </w:rPr>
+            </w:pPr>
+            <w:r>
+              <w:rPr>
+                <w:rFonts w:ascii="Consolas" w:hAnsi="Consolas" w:cs="Consolas"/>
+                <w:sz w:val="22"/>
+                <w:szCs w:val="22"/>
+                <w:lang w:val="en-US"/>
+              </w:rPr>
+              <w:t xml:space="preserve">      state: link</w:t>
+            </w:r>
+          </w:p>
+          <w:p>
+            <w:pPr>
+              <w:rPr>
+                <w:rFonts w:ascii="Consolas" w:hAnsi="Consolas" w:cs="Consolas"/>
+                <w:sz w:val="22"/>
+                <w:szCs w:val="22"/>
+                <w:lang w:val="en-US"/>
+              </w:rPr>
+            </w:pPr>
+            <w:r>
+              <w:rPr>
+                <w:rFonts w:ascii="Consolas" w:hAnsi="Consolas" w:cs="Consolas"/>
+                <w:sz w:val="22"/>
+                <w:szCs w:val="22"/>
+                <w:lang w:val="en-US"/>
+              </w:rPr>
+              <w:t xml:space="preserve">    become: yes</w:t>
+            </w:r>
+          </w:p>
+          <w:p>
+            <w:pPr>
+              <w:rPr>
+                <w:rFonts w:ascii="Consolas" w:hAnsi="Consolas" w:cs="Consolas"/>
+                <w:sz w:val="22"/>
+                <w:szCs w:val="22"/>
+                <w:lang w:val="en-US"/>
+              </w:rPr>
+            </w:pPr>
+            <w:r>
+              <w:rPr>
+                <w:rFonts w:ascii="Consolas" w:hAnsi="Consolas" w:cs="Consolas"/>
+                <w:sz w:val="22"/>
+                <w:szCs w:val="22"/>
+                <w:lang w:val="en-US"/>
+              </w:rPr>
+              <w:t xml:space="preserve">    notify: restart apache2</w:t>
+            </w:r>
+          </w:p>
+        </w:tc>
+      </w:tr>
+    </w:tbl>
+    <w:p>
+      <w:pPr>
+        <w:rPr>
+          <w:lang w:val="en-US"/>
+        </w:rPr>
+      </w:pPr>
+    </w:p>
+    <w:p>
+      <w:pPr>
+        <w:rPr>
+          <w:lang w:val="el-GR"/>
+        </w:rPr>
+      </w:pPr>
+      <w:r>
+        <w:rPr>
+          <w:lang w:val="el-GR"/>
+        </w:rPr>
+        <w:t xml:space="preserve">Στα 2 τελευταία </w:t>
+      </w:r>
+      <w:r>
+        <w:rPr>
+          <w:lang w:val="en-US"/>
+        </w:rPr>
+        <w:t>tasks</w:t>
+      </w:r>
+      <w:r>
+        <w:rPr>
+          <w:lang w:val="el-GR"/>
+        </w:rPr>
+        <w:t xml:space="preserve"> </w:t>
+      </w:r>
+      <w:r>
+        <w:rPr>
+          <w:lang w:val="el-GR"/>
+        </w:rPr>
+        <w:t xml:space="preserve">ενεργοποιείται απαραίτητο </w:t>
+      </w:r>
+      <w:r>
+        <w:rPr>
+          <w:lang w:val="en-US"/>
+        </w:rPr>
+        <w:t>module</w:t>
+      </w:r>
+      <w:r>
+        <w:rPr>
+          <w:lang w:val="el-GR"/>
+        </w:rPr>
+        <w:t xml:space="preserve"> </w:t>
+      </w:r>
+      <w:r>
+        <w:rPr>
+          <w:lang w:val="el-GR"/>
+        </w:rPr>
+        <w:t xml:space="preserve">για την λειτουργία του </w:t>
+      </w:r>
+      <w:r>
+        <w:rPr>
+          <w:lang w:val="en-US"/>
+        </w:rPr>
+        <w:t>apache</w:t>
+      </w:r>
+      <w:r>
+        <w:rPr>
+          <w:lang w:val="el-GR"/>
+        </w:rPr>
+        <w:t xml:space="preserve"> </w:t>
+      </w:r>
+      <w:r>
+        <w:rPr>
+          <w:lang w:val="el-GR"/>
+        </w:rPr>
+        <w:t xml:space="preserve">και γίνεται διόρθωση των δικαιωμάτων του φακέλου </w:t>
+      </w:r>
+      <w:r>
+        <w:rPr>
+          <w:lang w:val="el-GR"/>
+        </w:rPr>
+        <w:t>/</w:t>
+      </w:r>
+      <w:r>
+        <w:rPr>
+          <w:lang w:val="en-US"/>
+        </w:rPr>
+        <w:t>var</w:t>
+      </w:r>
+      <w:r>
+        <w:rPr>
+          <w:lang w:val="el-GR"/>
+        </w:rPr>
+        <w:t>/</w:t>
+      </w:r>
+      <w:r>
+        <w:rPr>
+          <w:lang w:val="en-US"/>
+        </w:rPr>
+        <w:t>www</w:t>
+      </w:r>
+      <w:r>
+        <w:rPr>
+          <w:lang w:val="el-GR"/>
+        </w:rPr>
+        <w:t>/</w:t>
+      </w:r>
+      <w:proofErr w:type="spellStart"/>
+      <w:r>
+        <w:rPr>
+          <w:lang w:val="en-US"/>
+        </w:rPr>
+        <w:t>owncloud</w:t>
+      </w:r>
+      <w:proofErr w:type="spellEnd"/>
+      <w:r>
+        <w:rPr>
+          <w:lang w:val="el-GR"/>
+        </w:rPr>
+        <w:t>.</w:t>
+      </w:r>
+    </w:p>
+    <w:p>
+      <w:pPr>
+        <w:rPr>
+          <w:lang w:val="el-GR"/>
+        </w:rPr>
+      </w:pPr>
+    </w:p>
+    <w:tbl>
+      <w:tblPr>
+        <w:tblStyle w:val="TableGrid"/>
+        <w:tblW w:w="0" w:type="auto"/>
+        <w:tblLook w:val="04A0" w:firstRow="1" w:lastRow="0" w:firstColumn="1" w:lastColumn="0" w:noHBand="0" w:noVBand="1"/>
+      </w:tblPr>
+      <w:tblGrid>
+        <w:gridCol w:w="9016"/>
+      </w:tblGrid>
+      <w:tr>
+        <w:tc>
+          <w:tcPr>
+            <w:tcW w:w="9016" w:type="dxa"/>
+            <w:shd w:val="clear" w:color="auto" w:fill="E7E6E6" w:themeFill="background2"/>
+          </w:tcPr>
+          <w:p>
+            <w:pPr>
+              <w:rPr>
+                <w:rFonts w:ascii="Consolas" w:hAnsi="Consolas" w:cs="Consolas"/>
+                <w:sz w:val="22"/>
+                <w:szCs w:val="22"/>
+                <w:lang w:val="en-US"/>
+              </w:rPr>
+            </w:pPr>
+            <w:r>
+              <w:rPr>
+                <w:rFonts w:ascii="Consolas" w:hAnsi="Consolas" w:cs="Consolas"/>
+                <w:sz w:val="22"/>
+                <w:szCs w:val="22"/>
+                <w:lang w:val="el-GR"/>
+              </w:rPr>
+              <w:t xml:space="preserve">  </w:t>
+            </w:r>
+            <w:r>
+              <w:rPr>
+                <w:rFonts w:ascii="Consolas" w:hAnsi="Consolas" w:cs="Consolas"/>
+                <w:sz w:val="22"/>
+                <w:szCs w:val="22"/>
+                <w:lang w:val="en-US"/>
+              </w:rPr>
+              <w:t>- name: Enable apache rewrite module</w:t>
+            </w:r>
+          </w:p>
+          <w:p>
+            <w:pPr>
+              <w:rPr>
+                <w:rFonts w:ascii="Consolas" w:hAnsi="Consolas" w:cs="Consolas"/>
+                <w:sz w:val="22"/>
+                <w:szCs w:val="22"/>
+                <w:lang w:val="en-US"/>
+              </w:rPr>
+            </w:pPr>
+            <w:r>
+              <w:rPr>
+                <w:rFonts w:ascii="Consolas" w:hAnsi="Consolas" w:cs="Consolas"/>
+                <w:sz w:val="22"/>
+                <w:szCs w:val="22"/>
+                <w:lang w:val="en-US"/>
+              </w:rPr>
+              <w:t xml:space="preserve">    apache2_module:</w:t>
+            </w:r>
+          </w:p>
+          <w:p>
+            <w:pPr>
+              <w:rPr>
+                <w:rFonts w:ascii="Consolas" w:hAnsi="Consolas" w:cs="Consolas"/>
+                <w:sz w:val="22"/>
+                <w:szCs w:val="22"/>
+                <w:lang w:val="en-US"/>
+              </w:rPr>
+            </w:pPr>
+            <w:r>
+              <w:rPr>
+                <w:rFonts w:ascii="Consolas" w:hAnsi="Consolas" w:cs="Consolas"/>
+                <w:sz w:val="22"/>
+                <w:szCs w:val="22"/>
+                <w:lang w:val="en-US"/>
+              </w:rPr>
+              <w:t xml:space="preserve">      name: rewrite</w:t>
+            </w:r>
+          </w:p>
+          <w:p>
+            <w:pPr>
+              <w:rPr>
+                <w:rFonts w:ascii="Consolas" w:hAnsi="Consolas" w:cs="Consolas"/>
+                <w:sz w:val="22"/>
+                <w:szCs w:val="22"/>
+                <w:lang w:val="en-US"/>
+              </w:rPr>
+            </w:pPr>
+            <w:r>
+              <w:rPr>
+                <w:rFonts w:ascii="Consolas" w:hAnsi="Consolas" w:cs="Consolas"/>
+                <w:sz w:val="22"/>
+                <w:szCs w:val="22"/>
+                <w:lang w:val="en-US"/>
+              </w:rPr>
+              <w:t xml:space="preserve">      state: present</w:t>
+            </w:r>
+          </w:p>
+          <w:p>
+            <w:pPr>
+              <w:rPr>
+                <w:rFonts w:ascii="Consolas" w:hAnsi="Consolas" w:cs="Consolas"/>
+                <w:sz w:val="22"/>
+                <w:szCs w:val="22"/>
+                <w:lang w:val="en-US"/>
+              </w:rPr>
+            </w:pPr>
+            <w:r>
+              <w:rPr>
+                <w:rFonts w:ascii="Consolas" w:hAnsi="Consolas" w:cs="Consolas"/>
+                <w:sz w:val="22"/>
+                <w:szCs w:val="22"/>
+                <w:lang w:val="en-US"/>
+              </w:rPr>
+              <w:t xml:space="preserve">      </w:t>
+            </w:r>
+            <w:proofErr w:type="spellStart"/>
+            <w:r>
+              <w:rPr>
+                <w:rFonts w:ascii="Consolas" w:hAnsi="Consolas" w:cs="Consolas"/>
+                <w:sz w:val="22"/>
+                <w:szCs w:val="22"/>
+                <w:lang w:val="en-US"/>
+              </w:rPr>
+              <w:t>ignore_configcheck</w:t>
+            </w:r>
+            <w:proofErr w:type="spellEnd"/>
+            <w:r>
+              <w:rPr>
+                <w:rFonts w:ascii="Consolas" w:hAnsi="Consolas" w:cs="Consolas"/>
+                <w:sz w:val="22"/>
+                <w:szCs w:val="22"/>
+                <w:lang w:val="en-US"/>
+              </w:rPr>
+              <w:t>: True</w:t>
+            </w:r>
+          </w:p>
+          <w:p>
+            <w:pPr>
+              <w:rPr>
+                <w:rFonts w:ascii="Consolas" w:hAnsi="Consolas" w:cs="Consolas"/>
+                <w:sz w:val="22"/>
+                <w:szCs w:val="22"/>
+                <w:lang w:val="en-US"/>
+              </w:rPr>
+            </w:pPr>
+            <w:r>
+              <w:rPr>
+                <w:rFonts w:ascii="Consolas" w:hAnsi="Consolas" w:cs="Consolas"/>
+                <w:sz w:val="22"/>
+                <w:szCs w:val="22"/>
+                <w:lang w:val="en-US"/>
+              </w:rPr>
+              <w:t xml:space="preserve">    become: yes</w:t>
+            </w:r>
+          </w:p>
+          <w:p>
+            <w:pPr>
+              <w:rPr>
+                <w:rFonts w:ascii="Consolas" w:hAnsi="Consolas" w:cs="Consolas"/>
+                <w:sz w:val="22"/>
+                <w:szCs w:val="22"/>
+                <w:lang w:val="en-US"/>
+              </w:rPr>
+            </w:pPr>
+            <w:r>
+              <w:rPr>
+                <w:rFonts w:ascii="Consolas" w:hAnsi="Consolas" w:cs="Consolas"/>
+                <w:sz w:val="22"/>
+                <w:szCs w:val="22"/>
+                <w:lang w:val="en-US"/>
+              </w:rPr>
+              <w:t xml:space="preserve">    notify: restart apache2 </w:t>
+            </w:r>
+          </w:p>
+          <w:p>
+            <w:pPr>
+              <w:rPr>
+                <w:rFonts w:ascii="Consolas" w:hAnsi="Consolas" w:cs="Consolas"/>
+                <w:sz w:val="22"/>
+                <w:szCs w:val="22"/>
+                <w:lang w:val="en-US"/>
+              </w:rPr>
+            </w:pPr>
+            <w:r>
+              <w:rPr>
+                <w:rFonts w:ascii="Consolas" w:hAnsi="Consolas" w:cs="Consolas"/>
+                <w:sz w:val="22"/>
+                <w:szCs w:val="22"/>
+                <w:lang w:val="en-US"/>
+              </w:rPr>
+              <w:t xml:space="preserve">  - name: Change ownership of </w:t>
+            </w:r>
+            <w:proofErr w:type="spellStart"/>
+            <w:r>
+              <w:rPr>
+                <w:rFonts w:ascii="Consolas" w:hAnsi="Consolas" w:cs="Consolas"/>
+                <w:sz w:val="22"/>
+                <w:szCs w:val="22"/>
+                <w:lang w:val="en-US"/>
+              </w:rPr>
+              <w:t>owncloud</w:t>
+            </w:r>
+            <w:proofErr w:type="spellEnd"/>
+            <w:r>
+              <w:rPr>
+                <w:rFonts w:ascii="Consolas" w:hAnsi="Consolas" w:cs="Consolas"/>
+                <w:sz w:val="22"/>
+                <w:szCs w:val="22"/>
+                <w:lang w:val="en-US"/>
+              </w:rPr>
+              <w:t xml:space="preserve"> directory</w:t>
+            </w:r>
+          </w:p>
+          <w:p>
+            <w:pPr>
+              <w:rPr>
+                <w:rFonts w:ascii="Consolas" w:hAnsi="Consolas" w:cs="Consolas"/>
+                <w:sz w:val="22"/>
+                <w:szCs w:val="22"/>
+                <w:lang w:val="en-US"/>
+              </w:rPr>
+            </w:pPr>
+            <w:r>
+              <w:rPr>
+                <w:rFonts w:ascii="Consolas" w:hAnsi="Consolas" w:cs="Consolas"/>
+                <w:sz w:val="22"/>
+                <w:szCs w:val="22"/>
+                <w:lang w:val="en-US"/>
+              </w:rPr>
+              <w:t xml:space="preserve">    file:</w:t>
+            </w:r>
+          </w:p>
+          <w:p>
+            <w:pPr>
+              <w:rPr>
+                <w:rFonts w:ascii="Consolas" w:hAnsi="Consolas" w:cs="Consolas"/>
+                <w:sz w:val="22"/>
+                <w:szCs w:val="22"/>
+                <w:lang w:val="en-US"/>
+              </w:rPr>
+            </w:pPr>
+            <w:r>
+              <w:rPr>
+                <w:rFonts w:ascii="Consolas" w:hAnsi="Consolas" w:cs="Consolas"/>
+                <w:sz w:val="22"/>
+                <w:szCs w:val="22"/>
+                <w:lang w:val="en-US"/>
+              </w:rPr>
+              <w:t xml:space="preserve">      path: /var/www/</w:t>
+            </w:r>
+            <w:proofErr w:type="spellStart"/>
+            <w:r>
+              <w:rPr>
+                <w:rFonts w:ascii="Consolas" w:hAnsi="Consolas" w:cs="Consolas"/>
+                <w:sz w:val="22"/>
+                <w:szCs w:val="22"/>
+                <w:lang w:val="en-US"/>
+              </w:rPr>
+              <w:t>owncloud</w:t>
+            </w:r>
+            <w:proofErr w:type="spellEnd"/>
+          </w:p>
+          <w:p>
+            <w:pPr>
+              <w:rPr>
+                <w:rFonts w:ascii="Consolas" w:hAnsi="Consolas" w:cs="Consolas"/>
+                <w:sz w:val="22"/>
+                <w:szCs w:val="22"/>
+                <w:lang w:val="en-US"/>
+              </w:rPr>
+            </w:pPr>
+            <w:r>
+              <w:rPr>
+                <w:rFonts w:ascii="Consolas" w:hAnsi="Consolas" w:cs="Consolas"/>
+                <w:sz w:val="22"/>
+                <w:szCs w:val="22"/>
+                <w:lang w:val="en-US"/>
+              </w:rPr>
+              <w:t xml:space="preserve">      state: directory</w:t>
+            </w:r>
+          </w:p>
+          <w:p>
+            <w:pPr>
+              <w:rPr>
+                <w:rFonts w:ascii="Consolas" w:hAnsi="Consolas" w:cs="Consolas"/>
+                <w:sz w:val="22"/>
+                <w:szCs w:val="22"/>
+                <w:lang w:val="en-US"/>
+              </w:rPr>
+            </w:pPr>
+            <w:r>
+              <w:rPr>
+                <w:rFonts w:ascii="Consolas" w:hAnsi="Consolas" w:cs="Consolas"/>
+                <w:sz w:val="22"/>
+                <w:szCs w:val="22"/>
+                <w:lang w:val="en-US"/>
+              </w:rPr>
+              <w:t xml:space="preserve">      recurse: yes</w:t>
+            </w:r>
+          </w:p>
+          <w:p>
+            <w:pPr>
+              <w:rPr>
+                <w:rFonts w:ascii="Consolas" w:hAnsi="Consolas" w:cs="Consolas"/>
+                <w:sz w:val="22"/>
+                <w:szCs w:val="22"/>
+                <w:lang w:val="en-US"/>
+              </w:rPr>
+            </w:pPr>
+            <w:r>
+              <w:rPr>
+                <w:rFonts w:ascii="Consolas" w:hAnsi="Consolas" w:cs="Consolas"/>
+                <w:sz w:val="22"/>
+                <w:szCs w:val="22"/>
+                <w:lang w:val="en-US"/>
+              </w:rPr>
+              <w:t xml:space="preserve">      owner: www-data</w:t>
+            </w:r>
+          </w:p>
+          <w:p>
+            <w:pPr>
+              <w:rPr>
+                <w:rFonts w:ascii="Consolas" w:hAnsi="Consolas" w:cs="Consolas"/>
+                <w:sz w:val="22"/>
+                <w:szCs w:val="22"/>
+                <w:lang w:val="en-US"/>
+              </w:rPr>
+            </w:pPr>
+            <w:r>
+              <w:rPr>
+                <w:rFonts w:ascii="Consolas" w:hAnsi="Consolas" w:cs="Consolas"/>
+                <w:sz w:val="22"/>
+                <w:szCs w:val="22"/>
+                <w:lang w:val="en-US"/>
+              </w:rPr>
+              <w:t xml:space="preserve">      group: www-data</w:t>
+            </w:r>
+          </w:p>
+          <w:p>
+            <w:pPr>
+              <w:rPr>
+                <w:rFonts w:ascii="Consolas" w:hAnsi="Consolas" w:cs="Consolas"/>
+                <w:sz w:val="22"/>
+                <w:szCs w:val="22"/>
+                <w:lang w:val="en-US"/>
+              </w:rPr>
+            </w:pPr>
+            <w:r>
+              <w:rPr>
+                <w:rFonts w:ascii="Consolas" w:hAnsi="Consolas" w:cs="Consolas"/>
+                <w:sz w:val="22"/>
+                <w:szCs w:val="22"/>
+                <w:lang w:val="en-US"/>
+              </w:rPr>
+              <w:t xml:space="preserve">    become: yes</w:t>
+            </w:r>
+          </w:p>
+          <w:p>
+            <w:pPr>
+              <w:rPr>
+                <w:rFonts w:ascii="Consolas" w:hAnsi="Consolas" w:cs="Consolas"/>
+                <w:sz w:val="22"/>
+                <w:szCs w:val="22"/>
+                <w:lang w:val="en-US"/>
+              </w:rPr>
+            </w:pPr>
+            <w:r>
+              <w:rPr>
+                <w:rFonts w:ascii="Consolas" w:hAnsi="Consolas" w:cs="Consolas"/>
+                <w:sz w:val="22"/>
+                <w:szCs w:val="22"/>
+                <w:lang w:val="en-US"/>
+              </w:rPr>
+              <w:t xml:space="preserve">    notify: restart apache2</w:t>
+            </w:r>
+          </w:p>
+        </w:tc>
+      </w:tr>
+    </w:tbl>
+    <w:p>
+      <w:pPr>
+        <w:pStyle w:val="Heading2"/>
+      </w:pPr>
+      <w:bookmarkStart w:id="11" w:name="_Toc72827151"/>
+      <w:r>
+        <w:lastRenderedPageBreak/>
+        <w:t>Δημιουργία βάσης και χρήστη στην mariadb</w:t>
+      </w:r>
+      <w:bookmarkEnd w:id="11"/>
+    </w:p>
+    <w:p/>
+    <w:p>
+      <w:pPr>
+        <w:rPr>
+          <w:lang w:val="el-GR"/>
+        </w:rPr>
+      </w:pPr>
+      <w:r>
+        <w:rPr>
+          <w:lang w:val="el-GR"/>
+        </w:rPr>
+        <w:t xml:space="preserve">Για την λειτουργία της εφαρμογής </w:t>
+      </w:r>
+      <w:proofErr w:type="spellStart"/>
+      <w:r>
+        <w:rPr>
+          <w:lang w:val="en-US"/>
+        </w:rPr>
+        <w:t>owncloud</w:t>
+      </w:r>
+      <w:proofErr w:type="spellEnd"/>
+      <w:r>
+        <w:rPr>
+          <w:lang w:val="el-GR"/>
+        </w:rPr>
+        <w:t xml:space="preserve"> </w:t>
+      </w:r>
+      <w:r>
+        <w:rPr>
+          <w:lang w:val="el-GR"/>
+        </w:rPr>
+        <w:t xml:space="preserve">είναι απαραίτητη η χρήση βάσης. Με τις παρακάτω εντολές αφού συνδεθούμε με </w:t>
+      </w:r>
+      <w:proofErr w:type="spellStart"/>
+      <w:r>
+        <w:rPr>
+          <w:lang w:val="en-US"/>
+        </w:rPr>
+        <w:t>ssh</w:t>
+      </w:r>
+      <w:proofErr w:type="spellEnd"/>
+      <w:r>
+        <w:rPr>
+          <w:lang w:val="el-GR"/>
+        </w:rPr>
+        <w:t xml:space="preserve"> </w:t>
+      </w:r>
+      <w:r>
+        <w:rPr>
+          <w:lang w:val="el-GR"/>
+        </w:rPr>
+        <w:t xml:space="preserve">στο </w:t>
+      </w:r>
+      <w:r>
+        <w:rPr>
+          <w:lang w:val="en-US"/>
+        </w:rPr>
+        <w:t>VM</w:t>
+      </w:r>
+      <w:r>
+        <w:rPr>
+          <w:lang w:val="el-GR"/>
+        </w:rPr>
+        <w:t xml:space="preserve"> </w:t>
+      </w:r>
+      <w:r>
+        <w:rPr>
+          <w:lang w:val="el-GR"/>
+        </w:rPr>
+        <w:t xml:space="preserve">δημιουργούμε μια βάση στην </w:t>
+      </w:r>
+      <w:proofErr w:type="spellStart"/>
+      <w:r>
+        <w:rPr>
+          <w:lang w:val="en-US"/>
+        </w:rPr>
+        <w:t>mariadb</w:t>
+      </w:r>
+      <w:proofErr w:type="spellEnd"/>
+      <w:r>
+        <w:rPr>
+          <w:lang w:val="el-GR"/>
+        </w:rPr>
+        <w:t xml:space="preserve"> και χρήστη με τα απαραίτητα δικαιώματα.</w:t>
+      </w:r>
+    </w:p>
+    <w:p>
+      <w:pPr>
+        <w:rPr>
+          <w:lang w:val="el-GR"/>
+        </w:rPr>
+      </w:pPr>
+    </w:p>
+    <w:tbl>
+      <w:tblPr>
+        <w:tblStyle w:val="TableGrid"/>
+        <w:tblW w:w="0" w:type="auto"/>
+        <w:tblLook w:val="04A0" w:firstRow="1" w:lastRow="0" w:firstColumn="1" w:lastColumn="0" w:noHBand="0" w:noVBand="1"/>
+      </w:tblPr>
+      <w:tblGrid>
+        <w:gridCol w:w="9016"/>
+      </w:tblGrid>
+      <w:tr>
+        <w:tc>
+          <w:tcPr>
+            <w:tcW w:w="9016" w:type="dxa"/>
+            <w:shd w:val="clear" w:color="auto" w:fill="E7E6E6" w:themeFill="background2"/>
+          </w:tcPr>
+          <w:p>
+            <w:pPr>
+              <w:rPr>
+                <w:rFonts w:ascii="Consolas" w:hAnsi="Consolas" w:cs="Consolas"/>
+                <w:sz w:val="22"/>
+                <w:szCs w:val="22"/>
+                <w:lang w:val="en-US"/>
+              </w:rPr>
+            </w:pPr>
+            <w:proofErr w:type="spellStart"/>
+            <w:r>
+              <w:rPr>
+                <w:rFonts w:ascii="Consolas" w:hAnsi="Consolas" w:cs="Consolas"/>
+                <w:sz w:val="22"/>
+                <w:szCs w:val="22"/>
+                <w:lang w:val="en-US"/>
+              </w:rPr>
+              <w:t>sudo</w:t>
+            </w:r>
+            <w:proofErr w:type="spellEnd"/>
+            <w:r>
+              <w:rPr>
+                <w:rFonts w:ascii="Consolas" w:hAnsi="Consolas" w:cs="Consolas"/>
+                <w:sz w:val="22"/>
+                <w:szCs w:val="22"/>
+                <w:lang w:val="en-US"/>
+              </w:rPr>
+              <w:t xml:space="preserve"> </w:t>
+            </w:r>
+            <w:proofErr w:type="spellStart"/>
+            <w:r>
+              <w:rPr>
+                <w:rFonts w:ascii="Consolas" w:hAnsi="Consolas" w:cs="Consolas"/>
+                <w:sz w:val="22"/>
+                <w:szCs w:val="22"/>
+                <w:lang w:val="en-US"/>
+              </w:rPr>
+              <w:t>mysql</w:t>
+            </w:r>
+            <w:proofErr w:type="spellEnd"/>
+            <w:r>
+              <w:rPr>
+                <w:rFonts w:ascii="Consolas" w:hAnsi="Consolas" w:cs="Consolas"/>
+                <w:sz w:val="22"/>
+                <w:szCs w:val="22"/>
+                <w:lang w:val="en-US"/>
+              </w:rPr>
+              <w:t xml:space="preserve"> -u root</w:t>
+            </w:r>
+          </w:p>
+          <w:p>
+            <w:pPr>
+              <w:rPr>
+                <w:rFonts w:ascii="Consolas" w:hAnsi="Consolas" w:cs="Consolas"/>
+                <w:sz w:val="22"/>
+                <w:szCs w:val="22"/>
+                <w:lang w:val="en-US"/>
+              </w:rPr>
+            </w:pPr>
+            <w:r>
+              <w:rPr>
+                <w:rFonts w:ascii="Consolas" w:hAnsi="Consolas" w:cs="Consolas"/>
+                <w:sz w:val="22"/>
+                <w:szCs w:val="22"/>
+                <w:lang w:val="en-US"/>
+              </w:rPr>
+              <w:t xml:space="preserve">CREATE DATABASE </w:t>
+            </w:r>
+            <w:proofErr w:type="spellStart"/>
+            <w:r>
+              <w:rPr>
+                <w:rFonts w:ascii="Consolas" w:hAnsi="Consolas" w:cs="Consolas"/>
+                <w:sz w:val="22"/>
+                <w:szCs w:val="22"/>
+                <w:lang w:val="en-US"/>
+              </w:rPr>
+              <w:t>owncloud</w:t>
+            </w:r>
+            <w:proofErr w:type="spellEnd"/>
+            <w:r>
+              <w:rPr>
+                <w:rFonts w:ascii="Consolas" w:hAnsi="Consolas" w:cs="Consolas"/>
+                <w:sz w:val="22"/>
+                <w:szCs w:val="22"/>
+                <w:lang w:val="en-US"/>
+              </w:rPr>
+              <w:t>;</w:t>
+            </w:r>
+          </w:p>
+          <w:p>
+            <w:pPr>
+              <w:rPr>
+                <w:rFonts w:ascii="Consolas" w:hAnsi="Consolas" w:cs="Consolas"/>
+                <w:sz w:val="22"/>
+                <w:szCs w:val="22"/>
+                <w:lang w:val="en-US"/>
+              </w:rPr>
+            </w:pPr>
+            <w:r>
+              <w:rPr>
+                <w:rFonts w:ascii="Consolas" w:hAnsi="Consolas" w:cs="Consolas"/>
+                <w:sz w:val="22"/>
+                <w:szCs w:val="22"/>
+                <w:lang w:val="en-US"/>
+              </w:rPr>
+              <w:t>GRANT ALL PRIVILEGES ON owncloud.* TO '</w:t>
+            </w:r>
+            <w:proofErr w:type="spellStart"/>
+            <w:r>
+              <w:rPr>
+                <w:rFonts w:ascii="Consolas" w:hAnsi="Consolas" w:cs="Consolas"/>
+                <w:sz w:val="22"/>
+                <w:szCs w:val="22"/>
+                <w:lang w:val="en-US"/>
+              </w:rPr>
+              <w:t>ownuser</w:t>
+            </w:r>
+            <w:proofErr w:type="spellEnd"/>
+            <w:r>
+              <w:rPr>
+                <w:rFonts w:ascii="Consolas" w:hAnsi="Consolas" w:cs="Consolas"/>
+                <w:sz w:val="22"/>
+                <w:szCs w:val="22"/>
+                <w:lang w:val="en-US"/>
+              </w:rPr>
+              <w:t>'@localhost IDENTIFIED BY '</w:t>
+            </w:r>
+            <w:proofErr w:type="spellStart"/>
+            <w:r>
+              <w:rPr>
+                <w:rFonts w:ascii="Consolas" w:hAnsi="Consolas" w:cs="Consolas"/>
+                <w:sz w:val="22"/>
+                <w:szCs w:val="22"/>
+                <w:lang w:val="en-US"/>
+              </w:rPr>
+              <w:t>ownpass</w:t>
+            </w:r>
+            <w:proofErr w:type="spellEnd"/>
+            <w:r>
+              <w:rPr>
+                <w:rFonts w:ascii="Consolas" w:hAnsi="Consolas" w:cs="Consolas"/>
+                <w:sz w:val="22"/>
+                <w:szCs w:val="22"/>
+                <w:lang w:val="en-US"/>
+              </w:rPr>
+              <w:t>';</w:t>
+            </w:r>
+          </w:p>
+          <w:p>
+            <w:pPr>
+              <w:rPr>
+                <w:rFonts w:ascii="Consolas" w:hAnsi="Consolas" w:cs="Consolas"/>
+                <w:sz w:val="22"/>
+                <w:szCs w:val="22"/>
+                <w:lang w:val="el-GR"/>
+              </w:rPr>
+            </w:pPr>
+            <w:r>
+              <w:rPr>
+                <w:rFonts w:ascii="Consolas" w:hAnsi="Consolas" w:cs="Consolas"/>
+                <w:sz w:val="22"/>
+                <w:szCs w:val="22"/>
+                <w:lang w:val="el-GR"/>
+              </w:rPr>
+              <w:t>FLUSH PRIVILEGES;</w:t>
+            </w:r>
+          </w:p>
+        </w:tc>
+      </w:tr>
+    </w:tbl>
+    <w:p>
+      <w:pPr>
+        <w:rPr>
+          <w:lang w:val="el-GR"/>
+        </w:rPr>
+      </w:pPr>
+      <w:r>
+        <w:rPr>
+          <w:lang w:val="el-GR"/>
+        </w:rPr>
+        <w:t xml:space="preserve">  </w:t>
+      </w:r>
+    </w:p>
+    <w:p>
+      <w:pPr>
+        <w:rPr>
+          <w:lang w:val="el-GR"/>
+        </w:rPr>
+      </w:pPr>
+    </w:p>
+    <w:p>
+      <w:pPr>
+        <w:rPr>
+          <w:lang w:val="el-GR"/>
+        </w:rPr>
+      </w:pPr>
     </w:p>
     <w:sectPr>
       <w:pgSz w:w="11906" w:h="16838"/>

</xml_diff>

<commit_message>
modified readme.md for beekeper app
</commit_message>
<xml_diff>
--- a/Report.docx
+++ b/Report.docx
@@ -391,7 +391,7 @@
           <w:p>
             <w:pPr>
               <w:rPr>
-                <w:lang w:val="en-US"/>
+                <w:lang w:val="el-GR"/>
               </w:rPr>
             </w:pPr>
           </w:p>
@@ -1994,21 +1994,7 @@
             <w:rStyle w:val="Hyperlink"/>
             <w:lang w:val="en-US"/>
           </w:rPr>
-          <w:t>theoh</w:t>
-        </w:r>
-        <w:r>
-          <w:rPr>
-            <w:rStyle w:val="Hyperlink"/>
-            <w:lang w:val="en-US"/>
-          </w:rPr>
-          <w:t>i</w:t>
-        </w:r>
-        <w:r>
-          <w:rPr>
-            <w:rStyle w:val="Hyperlink"/>
-            <w:lang w:val="en-US"/>
-          </w:rPr>
-          <w:t>tman</w:t>
+          <w:t>theohitman</w:t>
         </w:r>
         <w:proofErr w:type="spellEnd"/>
         <w:r>
@@ -2321,7 +2307,19 @@
         <w:rPr>
           <w:lang w:val="en-US"/>
         </w:rPr>
-        <w:t>webserver</w:t>
+        <w:t>web</w:t>
+      </w:r>
+      <w:r>
+        <w:rPr>
+          <w:lang w:val="el-GR"/>
+        </w:rPr>
+        <w:t xml:space="preserve"> </w:t>
+      </w:r>
+      <w:r>
+        <w:rPr>
+          <w:lang w:val="en-US"/>
+        </w:rPr>
+        <w:t>server</w:t>
       </w:r>
       <w:r>
         <w:rPr>
@@ -4527,6 +4525,24 @@
           <w:lang w:val="en-US" w:eastAsia="en-GB"/>
         </w:rPr>
         <w:t>vars</w:t>
+      </w:r>
+      <w:r>
+        <w:rPr>
+          <w:lang w:val="el-GR" w:eastAsia="en-GB"/>
+        </w:rPr>
+        <w:t xml:space="preserve"> </w:t>
+      </w:r>
+      <w:r>
+        <w:rPr>
+          <w:lang w:val="el-GR" w:eastAsia="en-GB"/>
+        </w:rPr>
+        <w:t xml:space="preserve">της </w:t>
+      </w:r>
+      <w:r>
+        <w:rPr>
+          <w:lang w:val="en-US" w:eastAsia="en-GB"/>
+        </w:rPr>
+        <w:t>ansible</w:t>
       </w:r>
       <w:r>
         <w:rPr>

</xml_diff>

<commit_message>
owncloud db to postegresql on db01
</commit_message>
<xml_diff>
--- a/Report.docx
+++ b/Report.docx
@@ -4462,24 +4462,60 @@
         <w:rPr>
           <w:lang w:val="el-GR" w:eastAsia="en-GB"/>
         </w:rPr>
-        <w:t>Μια βελτίωση που έγινε εδώ είναι να χρησιμοποιήσουμε μεταβλητές για το όνομα της βάσης τον χρήστη και τον κωδικό</w:t>
+        <w:t xml:space="preserve">Για τη δημιουργία δοκιμαστικής βάσης χρησιμοποιούνται </w:t>
       </w:r>
       <w:r>
         <w:rPr>
           <w:lang w:val="el-GR" w:eastAsia="en-GB"/>
         </w:rPr>
-        <w:t xml:space="preserve"> </w:t>
+        <w:t xml:space="preserve">μεταβλητές </w:t>
       </w:r>
       <w:r>
         <w:rPr>
           <w:lang w:val="el-GR" w:eastAsia="en-GB"/>
         </w:rPr>
-        <w:t xml:space="preserve">πρόσβασης,  που τα διαβάζει από το αρχείο </w:t>
+        <w:t xml:space="preserve">με </w:t>
+      </w:r>
+      <w:r>
+        <w:rPr>
+          <w:lang w:val="el-GR" w:eastAsia="en-GB"/>
+        </w:rPr>
+        <w:t xml:space="preserve"> το όνομα της βάσης τον χρήστη και τον κωδικό</w:t>
+      </w:r>
+      <w:r>
+        <w:rPr>
+          <w:lang w:val="el-GR" w:eastAsia="en-GB"/>
+        </w:rPr>
+        <w:t xml:space="preserve"> </w:t>
+      </w:r>
+      <w:r>
+        <w:rPr>
+          <w:lang w:val="el-GR" w:eastAsia="en-GB"/>
+        </w:rPr>
+        <w:t>πρόσβασης,  που τα διαβάζει</w:t>
+      </w:r>
+      <w:r>
+        <w:rPr>
+          <w:lang w:val="el-GR" w:eastAsia="en-GB"/>
+        </w:rPr>
+        <w:t xml:space="preserve"> η </w:t>
       </w:r>
       <w:r>
         <w:rPr>
           <w:lang w:val="en-US" w:eastAsia="en-GB"/>
         </w:rPr>
+        <w:t>ansible</w:t>
+      </w:r>
+      <w:r>
+        <w:rPr>
+          <w:lang w:val="el-GR" w:eastAsia="en-GB"/>
+        </w:rPr>
+        <w:t xml:space="preserve"> από το αρχείο </w:t>
+      </w:r>
+      <w:r>
+        <w:rPr>
+          <w:lang w:val="en-US" w:eastAsia="en-GB"/>
+        </w:rPr>
         <w:t>database</w:t>
       </w:r>
       <w:r>
@@ -4525,24 +4561,6 @@
           <w:lang w:val="en-US" w:eastAsia="en-GB"/>
         </w:rPr>
         <w:t>vars</w:t>
-      </w:r>
-      <w:r>
-        <w:rPr>
-          <w:lang w:val="el-GR" w:eastAsia="en-GB"/>
-        </w:rPr>
-        <w:t xml:space="preserve"> </w:t>
-      </w:r>
-      <w:r>
-        <w:rPr>
-          <w:lang w:val="el-GR" w:eastAsia="en-GB"/>
-        </w:rPr>
-        <w:t xml:space="preserve">της </w:t>
-      </w:r>
-      <w:r>
-        <w:rPr>
-          <w:lang w:val="en-US" w:eastAsia="en-GB"/>
-        </w:rPr>
-        <w:t>ansible</w:t>
       </w:r>
       <w:r>
         <w:rPr>

</xml_diff>